<commit_message>
zodpovezeno par otazek (1)
</commit_message>
<xml_diff>
--- a/DVZ_Auta_Milan_Polacek_Protokol.docx
+++ b/DVZ_Auta_Milan_Polacek_Protokol.docx
@@ -1512,7 +1512,13 @@
         <w:rPr>
           <w:rFonts w:cs="Times New Roman"/>
         </w:rPr>
-        <w:t xml:space="preserve">) a sjednocení značení chybějících pravděpodobně nenaměřených příznaků jsem zjistil tyto výsledky. Vozidel v </w:t>
+        <w:t>) a sjednocení značení chybějících pravděpodobně nenaměřených příznaků jsem zjistil tyto výsledky. Vozidel v</w:t>
+      </w:r>
+      <w:r>
+        <w:rPr>
+          <w:rFonts w:cs="Times New Roman"/>
+        </w:rPr>
+        <w:t> poskytnutých datech je 398.</w:t>
       </w:r>
     </w:p>
     <w:p>
@@ -1521,6 +1527,32 @@
           <w:rFonts w:cs="Times New Roman"/>
         </w:rPr>
       </w:pPr>
+      <w:r>
+        <w:rPr>
+          <w:rFonts w:cs="Times New Roman"/>
+        </w:rPr>
+        <w:t>Jak jsem zmínil výše v</w:t>
+      </w:r>
+      <w:r>
+        <w:rPr>
+          <w:rFonts w:cs="Times New Roman"/>
+        </w:rPr>
+        <w:t> </w:t>
+      </w:r>
+      <w:r>
+        <w:rPr>
+          <w:rFonts w:cs="Times New Roman"/>
+        </w:rPr>
+        <w:t>datech</w:t>
+      </w:r>
+      <w:r>
+        <w:rPr>
+          <w:rFonts w:cs="Times New Roman"/>
+        </w:rPr>
+        <w:t xml:space="preserve"> u některých vozidel chybí</w:t>
+      </w:r>
+      <w:bookmarkStart w:id="1" w:name="_GoBack"/>
+      <w:bookmarkEnd w:id="1"/>
     </w:p>
     <w:p>
       <w:pPr>
@@ -1528,8 +1560,13 @@
           <w:rFonts w:cs="Times New Roman"/>
         </w:rPr>
       </w:pPr>
-      <w:bookmarkStart w:id="1" w:name="_GoBack"/>
-      <w:bookmarkEnd w:id="1"/>
+    </w:p>
+    <w:p>
+      <w:pPr>
+        <w:rPr>
+          <w:rFonts w:cs="Times New Roman"/>
+        </w:rPr>
+      </w:pPr>
     </w:p>
     <w:p>
       <w:pPr>
@@ -4229,7 +4266,7 @@
 </file>
 
 <file path=customXml/itemProps1.xml><?xml version="1.0" encoding="utf-8"?>
-<ds:datastoreItem xmlns:ds="http://schemas.openxmlformats.org/officeDocument/2006/customXml" ds:itemID="{90181FA6-3BC0-419A-B768-FD7CBCC4A441}">
+<ds:datastoreItem xmlns:ds="http://schemas.openxmlformats.org/officeDocument/2006/customXml" ds:itemID="{208FEC1F-0F0B-4687-A02C-D3473E45307D}">
   <ds:schemaRefs>
     <ds:schemaRef ds:uri="http://schemas.openxmlformats.org/officeDocument/2006/bibliography"/>
   </ds:schemaRefs>

</xml_diff>

<commit_message>
Zodpovězení otázek 2 a 3
</commit_message>
<xml_diff>
--- a/DVZ_Auta_Milan_Polacek_Protokol.docx
+++ b/DVZ_Auta_Milan_Polacek_Protokol.docx
@@ -170,7 +170,6 @@
         </w:rPr>
         <w:t xml:space="preserve"> univerzitou. Originální data o autech byla nasbírána v roce 1980. U každého auta byla zjišťována, </w:t>
       </w:r>
-      <w:proofErr w:type="spellStart"/>
       <w:r>
         <w:rPr>
           <w:rFonts w:cs="Times New Roman"/>
@@ -178,9 +177,8 @@
           <w:sz w:val="23"/>
           <w:szCs w:val="23"/>
         </w:rPr>
-        <w:t>spořeba</w:t>
-      </w:r>
-      <w:proofErr w:type="spellEnd"/>
+        <w:t>spotřeba</w:t>
+      </w:r>
       <w:r>
         <w:rPr>
           <w:rFonts w:cs="Times New Roman"/>
@@ -237,7 +235,7 @@
     </w:p>
     <w:tbl>
       <w:tblPr>
-        <w:tblW w:w="6481" w:type="dxa"/>
+        <w:tblW w:w="7333" w:type="dxa"/>
         <w:tblInd w:w="-108" w:type="dxa"/>
         <w:tblBorders>
           <w:top w:val="single" w:sz="4" w:space="0" w:color="auto"/>
@@ -252,16 +250,10 @@
       </w:tblPr>
       <w:tblGrid>
         <w:gridCol w:w="1026"/>
-        <w:gridCol w:w="1435"/>
-        <w:gridCol w:w="4020"/>
+        <w:gridCol w:w="1912"/>
+        <w:gridCol w:w="4395"/>
       </w:tblGrid>
       <w:tr>
-        <w:tblPrEx>
-          <w:tblCellMar>
-            <w:top w:w="0" w:type="dxa"/>
-            <w:bottom w:w="0" w:type="dxa"/>
-          </w:tblCellMar>
-        </w:tblPrEx>
         <w:trPr>
           <w:trHeight w:val="101"/>
         </w:trPr>
@@ -270,101 +262,38 @@
             <w:tcW w:w="1026" w:type="dxa"/>
           </w:tcPr>
           <w:p>
-            <w:pPr>
-              <w:autoSpaceDE w:val="0"/>
-              <w:autoSpaceDN w:val="0"/>
-              <w:adjustRightInd w:val="0"/>
-              <w:rPr>
-                <w:rFonts w:cs="Times New Roman"/>
-                <w:color w:val="000000"/>
-                <w:sz w:val="20"/>
-                <w:szCs w:val="20"/>
-              </w:rPr>
-            </w:pPr>
             <w:r>
-              <w:rPr>
-                <w:rFonts w:cs="Times New Roman"/>
-                <w:color w:val="000000"/>
-                <w:sz w:val="20"/>
-                <w:szCs w:val="20"/>
-              </w:rPr>
               <w:t xml:space="preserve">1 </w:t>
             </w:r>
           </w:p>
         </w:tc>
         <w:tc>
           <w:tcPr>
-            <w:tcW w:w="1435" w:type="dxa"/>
+            <w:tcW w:w="1912" w:type="dxa"/>
           </w:tcPr>
           <w:p>
-            <w:pPr>
-              <w:autoSpaceDE w:val="0"/>
-              <w:autoSpaceDN w:val="0"/>
-              <w:adjustRightInd w:val="0"/>
-              <w:rPr>
-                <w:rFonts w:cs="Times New Roman"/>
-                <w:color w:val="000000"/>
-                <w:sz w:val="20"/>
-                <w:szCs w:val="20"/>
-              </w:rPr>
-            </w:pPr>
             <w:proofErr w:type="spellStart"/>
             <w:r>
-              <w:rPr>
-                <w:rFonts w:cs="Times New Roman"/>
-                <w:color w:val="000000"/>
-                <w:sz w:val="20"/>
-                <w:szCs w:val="20"/>
-              </w:rPr>
               <w:t>mpg</w:t>
             </w:r>
             <w:proofErr w:type="spellEnd"/>
             <w:r>
-              <w:rPr>
-                <w:rFonts w:cs="Times New Roman"/>
-                <w:color w:val="000000"/>
-                <w:sz w:val="20"/>
-                <w:szCs w:val="20"/>
-              </w:rPr>
               <w:t xml:space="preserve"> </w:t>
             </w:r>
           </w:p>
         </w:tc>
         <w:tc>
           <w:tcPr>
-            <w:tcW w:w="4020" w:type="dxa"/>
+            <w:tcW w:w="4395" w:type="dxa"/>
           </w:tcPr>
           <w:p>
-            <w:pPr>
-              <w:autoSpaceDE w:val="0"/>
-              <w:autoSpaceDN w:val="0"/>
-              <w:adjustRightInd w:val="0"/>
-              <w:rPr>
-                <w:rFonts w:cs="Times New Roman"/>
-                <w:color w:val="000000"/>
-                <w:sz w:val="20"/>
-                <w:szCs w:val="20"/>
-              </w:rPr>
-            </w:pPr>
             <w:r>
-              <w:rPr>
-                <w:rFonts w:cs="Times New Roman"/>
-                <w:color w:val="000000"/>
-                <w:sz w:val="20"/>
-                <w:szCs w:val="20"/>
-              </w:rPr>
               <w:t xml:space="preserve">spotřeba - kolik mil lze ujet na galon paliva </w:t>
             </w:r>
           </w:p>
         </w:tc>
       </w:tr>
       <w:tr>
-        <w:tblPrEx>
-          <w:tblCellMar>
-            <w:top w:w="0" w:type="dxa"/>
-            <w:bottom w:w="0" w:type="dxa"/>
-          </w:tblCellMar>
-        </w:tblPrEx>
         <w:trPr>
           <w:trHeight w:val="101"/>
         </w:trPr>
@@ -373,101 +302,38 @@
             <w:tcW w:w="1026" w:type="dxa"/>
           </w:tcPr>
           <w:p>
-            <w:pPr>
-              <w:autoSpaceDE w:val="0"/>
-              <w:autoSpaceDN w:val="0"/>
-              <w:adjustRightInd w:val="0"/>
-              <w:rPr>
-                <w:rFonts w:cs="Times New Roman"/>
-                <w:color w:val="000000"/>
-                <w:sz w:val="20"/>
-                <w:szCs w:val="20"/>
-              </w:rPr>
-            </w:pPr>
             <w:r>
-              <w:rPr>
-                <w:rFonts w:cs="Times New Roman"/>
-                <w:color w:val="000000"/>
-                <w:sz w:val="20"/>
-                <w:szCs w:val="20"/>
-              </w:rPr>
               <w:t xml:space="preserve">2 </w:t>
             </w:r>
           </w:p>
         </w:tc>
         <w:tc>
           <w:tcPr>
-            <w:tcW w:w="1435" w:type="dxa"/>
+            <w:tcW w:w="1912" w:type="dxa"/>
           </w:tcPr>
           <w:p>
-            <w:pPr>
-              <w:autoSpaceDE w:val="0"/>
-              <w:autoSpaceDN w:val="0"/>
-              <w:adjustRightInd w:val="0"/>
-              <w:rPr>
-                <w:rFonts w:cs="Times New Roman"/>
-                <w:color w:val="000000"/>
-                <w:sz w:val="20"/>
-                <w:szCs w:val="20"/>
-              </w:rPr>
-            </w:pPr>
             <w:proofErr w:type="spellStart"/>
             <w:r>
-              <w:rPr>
-                <w:rFonts w:cs="Times New Roman"/>
-                <w:color w:val="000000"/>
-                <w:sz w:val="20"/>
-                <w:szCs w:val="20"/>
-              </w:rPr>
               <w:t>cylinders</w:t>
             </w:r>
             <w:proofErr w:type="spellEnd"/>
             <w:r>
-              <w:rPr>
-                <w:rFonts w:cs="Times New Roman"/>
-                <w:color w:val="000000"/>
-                <w:sz w:val="20"/>
-                <w:szCs w:val="20"/>
-              </w:rPr>
               <w:t xml:space="preserve"> </w:t>
             </w:r>
           </w:p>
         </w:tc>
         <w:tc>
           <w:tcPr>
-            <w:tcW w:w="4020" w:type="dxa"/>
+            <w:tcW w:w="4395" w:type="dxa"/>
           </w:tcPr>
           <w:p>
-            <w:pPr>
-              <w:autoSpaceDE w:val="0"/>
-              <w:autoSpaceDN w:val="0"/>
-              <w:adjustRightInd w:val="0"/>
-              <w:rPr>
-                <w:rFonts w:cs="Times New Roman"/>
-                <w:color w:val="000000"/>
-                <w:sz w:val="20"/>
-                <w:szCs w:val="20"/>
-              </w:rPr>
-            </w:pPr>
             <w:r>
-              <w:rPr>
-                <w:rFonts w:cs="Times New Roman"/>
-                <w:color w:val="000000"/>
-                <w:sz w:val="20"/>
-                <w:szCs w:val="20"/>
-              </w:rPr>
               <w:t xml:space="preserve">Počet válců </w:t>
             </w:r>
           </w:p>
         </w:tc>
       </w:tr>
       <w:tr>
-        <w:tblPrEx>
-          <w:tblCellMar>
-            <w:top w:w="0" w:type="dxa"/>
-            <w:bottom w:w="0" w:type="dxa"/>
-          </w:tblCellMar>
-        </w:tblPrEx>
         <w:trPr>
           <w:trHeight w:val="101"/>
         </w:trPr>
@@ -476,101 +342,38 @@
             <w:tcW w:w="1026" w:type="dxa"/>
           </w:tcPr>
           <w:p>
-            <w:pPr>
-              <w:autoSpaceDE w:val="0"/>
-              <w:autoSpaceDN w:val="0"/>
-              <w:adjustRightInd w:val="0"/>
-              <w:rPr>
-                <w:rFonts w:cs="Times New Roman"/>
-                <w:color w:val="000000"/>
-                <w:sz w:val="20"/>
-                <w:szCs w:val="20"/>
-              </w:rPr>
-            </w:pPr>
             <w:r>
-              <w:rPr>
-                <w:rFonts w:cs="Times New Roman"/>
-                <w:color w:val="000000"/>
-                <w:sz w:val="20"/>
-                <w:szCs w:val="20"/>
-              </w:rPr>
               <w:t xml:space="preserve">3 </w:t>
             </w:r>
           </w:p>
         </w:tc>
         <w:tc>
           <w:tcPr>
-            <w:tcW w:w="1435" w:type="dxa"/>
+            <w:tcW w:w="1912" w:type="dxa"/>
           </w:tcPr>
           <w:p>
-            <w:pPr>
-              <w:autoSpaceDE w:val="0"/>
-              <w:autoSpaceDN w:val="0"/>
-              <w:adjustRightInd w:val="0"/>
-              <w:rPr>
-                <w:rFonts w:cs="Times New Roman"/>
-                <w:color w:val="000000"/>
-                <w:sz w:val="20"/>
-                <w:szCs w:val="20"/>
-              </w:rPr>
-            </w:pPr>
             <w:proofErr w:type="spellStart"/>
             <w:r>
-              <w:rPr>
-                <w:rFonts w:cs="Times New Roman"/>
-                <w:color w:val="000000"/>
-                <w:sz w:val="20"/>
-                <w:szCs w:val="20"/>
-              </w:rPr>
               <w:t>displacement</w:t>
             </w:r>
             <w:proofErr w:type="spellEnd"/>
             <w:r>
-              <w:rPr>
-                <w:rFonts w:cs="Times New Roman"/>
-                <w:color w:val="000000"/>
-                <w:sz w:val="20"/>
-                <w:szCs w:val="20"/>
-              </w:rPr>
               <w:t xml:space="preserve"> </w:t>
             </w:r>
           </w:p>
         </w:tc>
         <w:tc>
           <w:tcPr>
-            <w:tcW w:w="4020" w:type="dxa"/>
+            <w:tcW w:w="4395" w:type="dxa"/>
           </w:tcPr>
           <w:p>
-            <w:pPr>
-              <w:autoSpaceDE w:val="0"/>
-              <w:autoSpaceDN w:val="0"/>
-              <w:adjustRightInd w:val="0"/>
-              <w:rPr>
-                <w:rFonts w:cs="Times New Roman"/>
-                <w:color w:val="000000"/>
-                <w:sz w:val="20"/>
-                <w:szCs w:val="20"/>
-              </w:rPr>
-            </w:pPr>
             <w:r>
-              <w:rPr>
-                <w:rFonts w:cs="Times New Roman"/>
-                <w:color w:val="000000"/>
-                <w:sz w:val="20"/>
-                <w:szCs w:val="20"/>
-              </w:rPr>
               <w:t xml:space="preserve">Velikost motoru </w:t>
             </w:r>
           </w:p>
         </w:tc>
       </w:tr>
       <w:tr>
-        <w:tblPrEx>
-          <w:tblCellMar>
-            <w:top w:w="0" w:type="dxa"/>
-            <w:bottom w:w="0" w:type="dxa"/>
-          </w:tblCellMar>
-        </w:tblPrEx>
         <w:trPr>
           <w:trHeight w:val="101"/>
         </w:trPr>
@@ -579,101 +382,38 @@
             <w:tcW w:w="1026" w:type="dxa"/>
           </w:tcPr>
           <w:p>
-            <w:pPr>
-              <w:autoSpaceDE w:val="0"/>
-              <w:autoSpaceDN w:val="0"/>
-              <w:adjustRightInd w:val="0"/>
-              <w:rPr>
-                <w:rFonts w:cs="Times New Roman"/>
-                <w:color w:val="000000"/>
-                <w:sz w:val="20"/>
-                <w:szCs w:val="20"/>
-              </w:rPr>
-            </w:pPr>
             <w:r>
-              <w:rPr>
-                <w:rFonts w:cs="Times New Roman"/>
-                <w:color w:val="000000"/>
-                <w:sz w:val="20"/>
-                <w:szCs w:val="20"/>
-              </w:rPr>
               <w:t xml:space="preserve">4 </w:t>
             </w:r>
           </w:p>
         </w:tc>
         <w:tc>
           <w:tcPr>
-            <w:tcW w:w="1435" w:type="dxa"/>
+            <w:tcW w:w="1912" w:type="dxa"/>
           </w:tcPr>
           <w:p>
-            <w:pPr>
-              <w:autoSpaceDE w:val="0"/>
-              <w:autoSpaceDN w:val="0"/>
-              <w:adjustRightInd w:val="0"/>
-              <w:rPr>
-                <w:rFonts w:cs="Times New Roman"/>
-                <w:color w:val="000000"/>
-                <w:sz w:val="20"/>
-                <w:szCs w:val="20"/>
-              </w:rPr>
-            </w:pPr>
             <w:proofErr w:type="spellStart"/>
             <w:r>
-              <w:rPr>
-                <w:rFonts w:cs="Times New Roman"/>
-                <w:color w:val="000000"/>
-                <w:sz w:val="20"/>
-                <w:szCs w:val="20"/>
-              </w:rPr>
               <w:t>horsepower</w:t>
             </w:r>
             <w:proofErr w:type="spellEnd"/>
             <w:r>
-              <w:rPr>
-                <w:rFonts w:cs="Times New Roman"/>
-                <w:color w:val="000000"/>
-                <w:sz w:val="20"/>
-                <w:szCs w:val="20"/>
-              </w:rPr>
               <w:t xml:space="preserve"> </w:t>
             </w:r>
           </w:p>
         </w:tc>
         <w:tc>
           <w:tcPr>
-            <w:tcW w:w="4020" w:type="dxa"/>
+            <w:tcW w:w="4395" w:type="dxa"/>
           </w:tcPr>
           <w:p>
-            <w:pPr>
-              <w:autoSpaceDE w:val="0"/>
-              <w:autoSpaceDN w:val="0"/>
-              <w:adjustRightInd w:val="0"/>
-              <w:rPr>
-                <w:rFonts w:cs="Times New Roman"/>
-                <w:color w:val="000000"/>
-                <w:sz w:val="20"/>
-                <w:szCs w:val="20"/>
-              </w:rPr>
-            </w:pPr>
             <w:r>
-              <w:rPr>
-                <w:rFonts w:cs="Times New Roman"/>
-                <w:color w:val="000000"/>
-                <w:sz w:val="20"/>
-                <w:szCs w:val="20"/>
-              </w:rPr>
               <w:t xml:space="preserve">Výkon </w:t>
             </w:r>
           </w:p>
         </w:tc>
       </w:tr>
       <w:tr>
-        <w:tblPrEx>
-          <w:tblCellMar>
-            <w:top w:w="0" w:type="dxa"/>
-            <w:bottom w:w="0" w:type="dxa"/>
-          </w:tblCellMar>
-        </w:tblPrEx>
         <w:trPr>
           <w:trHeight w:val="101"/>
         </w:trPr>
@@ -682,101 +422,38 @@
             <w:tcW w:w="1026" w:type="dxa"/>
           </w:tcPr>
           <w:p>
-            <w:pPr>
-              <w:autoSpaceDE w:val="0"/>
-              <w:autoSpaceDN w:val="0"/>
-              <w:adjustRightInd w:val="0"/>
-              <w:rPr>
-                <w:rFonts w:cs="Times New Roman"/>
-                <w:color w:val="000000"/>
-                <w:sz w:val="20"/>
-                <w:szCs w:val="20"/>
-              </w:rPr>
-            </w:pPr>
             <w:r>
-              <w:rPr>
-                <w:rFonts w:cs="Times New Roman"/>
-                <w:color w:val="000000"/>
-                <w:sz w:val="20"/>
-                <w:szCs w:val="20"/>
-              </w:rPr>
               <w:t xml:space="preserve">5 </w:t>
             </w:r>
           </w:p>
         </w:tc>
         <w:tc>
           <w:tcPr>
-            <w:tcW w:w="1435" w:type="dxa"/>
+            <w:tcW w:w="1912" w:type="dxa"/>
           </w:tcPr>
           <w:p>
-            <w:pPr>
-              <w:autoSpaceDE w:val="0"/>
-              <w:autoSpaceDN w:val="0"/>
-              <w:adjustRightInd w:val="0"/>
-              <w:rPr>
-                <w:rFonts w:cs="Times New Roman"/>
-                <w:color w:val="000000"/>
-                <w:sz w:val="20"/>
-                <w:szCs w:val="20"/>
-              </w:rPr>
-            </w:pPr>
             <w:proofErr w:type="spellStart"/>
             <w:r>
-              <w:rPr>
-                <w:rFonts w:cs="Times New Roman"/>
-                <w:color w:val="000000"/>
-                <w:sz w:val="20"/>
-                <w:szCs w:val="20"/>
-              </w:rPr>
               <w:t>weight</w:t>
             </w:r>
             <w:proofErr w:type="spellEnd"/>
             <w:r>
-              <w:rPr>
-                <w:rFonts w:cs="Times New Roman"/>
-                <w:color w:val="000000"/>
-                <w:sz w:val="20"/>
-                <w:szCs w:val="20"/>
-              </w:rPr>
               <w:t xml:space="preserve"> </w:t>
             </w:r>
           </w:p>
         </w:tc>
         <w:tc>
           <w:tcPr>
-            <w:tcW w:w="4020" w:type="dxa"/>
+            <w:tcW w:w="4395" w:type="dxa"/>
           </w:tcPr>
           <w:p>
-            <w:pPr>
-              <w:autoSpaceDE w:val="0"/>
-              <w:autoSpaceDN w:val="0"/>
-              <w:adjustRightInd w:val="0"/>
-              <w:rPr>
-                <w:rFonts w:cs="Times New Roman"/>
-                <w:color w:val="000000"/>
-                <w:sz w:val="20"/>
-                <w:szCs w:val="20"/>
-              </w:rPr>
-            </w:pPr>
             <w:r>
-              <w:rPr>
-                <w:rFonts w:cs="Times New Roman"/>
-                <w:color w:val="000000"/>
-                <w:sz w:val="20"/>
-                <w:szCs w:val="20"/>
-              </w:rPr>
               <w:t xml:space="preserve">Váha v librách </w:t>
             </w:r>
           </w:p>
         </w:tc>
       </w:tr>
       <w:tr>
-        <w:tblPrEx>
-          <w:tblCellMar>
-            <w:top w:w="0" w:type="dxa"/>
-            <w:bottom w:w="0" w:type="dxa"/>
-          </w:tblCellMar>
-        </w:tblPrEx>
         <w:trPr>
           <w:trHeight w:val="101"/>
         </w:trPr>
@@ -785,101 +462,38 @@
             <w:tcW w:w="1026" w:type="dxa"/>
           </w:tcPr>
           <w:p>
-            <w:pPr>
-              <w:autoSpaceDE w:val="0"/>
-              <w:autoSpaceDN w:val="0"/>
-              <w:adjustRightInd w:val="0"/>
-              <w:rPr>
-                <w:rFonts w:cs="Times New Roman"/>
-                <w:color w:val="000000"/>
-                <w:sz w:val="20"/>
-                <w:szCs w:val="20"/>
-              </w:rPr>
-            </w:pPr>
             <w:r>
-              <w:rPr>
-                <w:rFonts w:cs="Times New Roman"/>
-                <w:color w:val="000000"/>
-                <w:sz w:val="20"/>
-                <w:szCs w:val="20"/>
-              </w:rPr>
               <w:t xml:space="preserve">6 </w:t>
             </w:r>
           </w:p>
         </w:tc>
         <w:tc>
           <w:tcPr>
-            <w:tcW w:w="1435" w:type="dxa"/>
+            <w:tcW w:w="1912" w:type="dxa"/>
           </w:tcPr>
           <w:p>
-            <w:pPr>
-              <w:autoSpaceDE w:val="0"/>
-              <w:autoSpaceDN w:val="0"/>
-              <w:adjustRightInd w:val="0"/>
-              <w:rPr>
-                <w:rFonts w:cs="Times New Roman"/>
-                <w:color w:val="000000"/>
-                <w:sz w:val="20"/>
-                <w:szCs w:val="20"/>
-              </w:rPr>
-            </w:pPr>
             <w:proofErr w:type="spellStart"/>
             <w:r>
-              <w:rPr>
-                <w:rFonts w:cs="Times New Roman"/>
-                <w:color w:val="000000"/>
-                <w:sz w:val="20"/>
-                <w:szCs w:val="20"/>
-              </w:rPr>
               <w:t>acceleration</w:t>
             </w:r>
             <w:proofErr w:type="spellEnd"/>
             <w:r>
-              <w:rPr>
-                <w:rFonts w:cs="Times New Roman"/>
-                <w:color w:val="000000"/>
-                <w:sz w:val="20"/>
-                <w:szCs w:val="20"/>
-              </w:rPr>
               <w:t xml:space="preserve"> </w:t>
             </w:r>
           </w:p>
         </w:tc>
         <w:tc>
           <w:tcPr>
-            <w:tcW w:w="4020" w:type="dxa"/>
+            <w:tcW w:w="4395" w:type="dxa"/>
           </w:tcPr>
           <w:p>
-            <w:pPr>
-              <w:autoSpaceDE w:val="0"/>
-              <w:autoSpaceDN w:val="0"/>
-              <w:adjustRightInd w:val="0"/>
-              <w:rPr>
-                <w:rFonts w:cs="Times New Roman"/>
-                <w:color w:val="000000"/>
-                <w:sz w:val="20"/>
-                <w:szCs w:val="20"/>
-              </w:rPr>
-            </w:pPr>
             <w:r>
-              <w:rPr>
-                <w:rFonts w:cs="Times New Roman"/>
-                <w:color w:val="000000"/>
-                <w:sz w:val="20"/>
-                <w:szCs w:val="20"/>
-              </w:rPr>
               <w:t xml:space="preserve">Zrychlení </w:t>
             </w:r>
           </w:p>
         </w:tc>
       </w:tr>
       <w:tr>
-        <w:tblPrEx>
-          <w:tblCellMar>
-            <w:top w:w="0" w:type="dxa"/>
-            <w:bottom w:w="0" w:type="dxa"/>
-          </w:tblCellMar>
-        </w:tblPrEx>
         <w:trPr>
           <w:trHeight w:val="101"/>
         </w:trPr>
@@ -888,101 +502,38 @@
             <w:tcW w:w="1026" w:type="dxa"/>
           </w:tcPr>
           <w:p>
-            <w:pPr>
-              <w:autoSpaceDE w:val="0"/>
-              <w:autoSpaceDN w:val="0"/>
-              <w:adjustRightInd w:val="0"/>
-              <w:rPr>
-                <w:rFonts w:cs="Times New Roman"/>
-                <w:color w:val="000000"/>
-                <w:sz w:val="20"/>
-                <w:szCs w:val="20"/>
-              </w:rPr>
-            </w:pPr>
             <w:r>
-              <w:rPr>
-                <w:rFonts w:cs="Times New Roman"/>
-                <w:color w:val="000000"/>
-                <w:sz w:val="20"/>
-                <w:szCs w:val="20"/>
-              </w:rPr>
               <w:t xml:space="preserve">7 </w:t>
             </w:r>
           </w:p>
         </w:tc>
         <w:tc>
           <w:tcPr>
-            <w:tcW w:w="1435" w:type="dxa"/>
+            <w:tcW w:w="1912" w:type="dxa"/>
           </w:tcPr>
           <w:p>
-            <w:pPr>
-              <w:autoSpaceDE w:val="0"/>
-              <w:autoSpaceDN w:val="0"/>
-              <w:adjustRightInd w:val="0"/>
-              <w:rPr>
-                <w:rFonts w:cs="Times New Roman"/>
-                <w:color w:val="000000"/>
-                <w:sz w:val="20"/>
-                <w:szCs w:val="20"/>
-              </w:rPr>
-            </w:pPr>
             <w:proofErr w:type="spellStart"/>
             <w:r>
-              <w:rPr>
-                <w:rFonts w:cs="Times New Roman"/>
-                <w:color w:val="000000"/>
-                <w:sz w:val="20"/>
-                <w:szCs w:val="20"/>
-              </w:rPr>
               <w:t>modelyear</w:t>
             </w:r>
             <w:proofErr w:type="spellEnd"/>
             <w:r>
-              <w:rPr>
-                <w:rFonts w:cs="Times New Roman"/>
-                <w:color w:val="000000"/>
-                <w:sz w:val="20"/>
-                <w:szCs w:val="20"/>
-              </w:rPr>
               <w:t xml:space="preserve"> </w:t>
             </w:r>
           </w:p>
         </w:tc>
         <w:tc>
           <w:tcPr>
-            <w:tcW w:w="4020" w:type="dxa"/>
+            <w:tcW w:w="4395" w:type="dxa"/>
           </w:tcPr>
           <w:p>
-            <w:pPr>
-              <w:autoSpaceDE w:val="0"/>
-              <w:autoSpaceDN w:val="0"/>
-              <w:adjustRightInd w:val="0"/>
-              <w:rPr>
-                <w:rFonts w:cs="Times New Roman"/>
-                <w:color w:val="000000"/>
-                <w:sz w:val="20"/>
-                <w:szCs w:val="20"/>
-              </w:rPr>
-            </w:pPr>
             <w:r>
-              <w:rPr>
-                <w:rFonts w:cs="Times New Roman"/>
-                <w:color w:val="000000"/>
-                <w:sz w:val="20"/>
-                <w:szCs w:val="20"/>
-              </w:rPr>
               <w:t xml:space="preserve">Rok výroby </w:t>
             </w:r>
           </w:p>
         </w:tc>
       </w:tr>
       <w:tr>
-        <w:tblPrEx>
-          <w:tblCellMar>
-            <w:top w:w="0" w:type="dxa"/>
-            <w:bottom w:w="0" w:type="dxa"/>
-          </w:tblCellMar>
-        </w:tblPrEx>
         <w:trPr>
           <w:trHeight w:val="101"/>
         </w:trPr>
@@ -991,101 +542,38 @@
             <w:tcW w:w="1026" w:type="dxa"/>
           </w:tcPr>
           <w:p>
-            <w:pPr>
-              <w:autoSpaceDE w:val="0"/>
-              <w:autoSpaceDN w:val="0"/>
-              <w:adjustRightInd w:val="0"/>
-              <w:rPr>
-                <w:rFonts w:cs="Times New Roman"/>
-                <w:color w:val="000000"/>
-                <w:sz w:val="20"/>
-                <w:szCs w:val="20"/>
-              </w:rPr>
-            </w:pPr>
             <w:r>
-              <w:rPr>
-                <w:rFonts w:cs="Times New Roman"/>
-                <w:color w:val="000000"/>
-                <w:sz w:val="20"/>
-                <w:szCs w:val="20"/>
-              </w:rPr>
               <w:t xml:space="preserve">8 </w:t>
             </w:r>
           </w:p>
         </w:tc>
         <w:tc>
           <w:tcPr>
-            <w:tcW w:w="1435" w:type="dxa"/>
+            <w:tcW w:w="1912" w:type="dxa"/>
           </w:tcPr>
           <w:p>
-            <w:pPr>
-              <w:autoSpaceDE w:val="0"/>
-              <w:autoSpaceDN w:val="0"/>
-              <w:adjustRightInd w:val="0"/>
-              <w:rPr>
-                <w:rFonts w:cs="Times New Roman"/>
-                <w:color w:val="000000"/>
-                <w:sz w:val="20"/>
-                <w:szCs w:val="20"/>
-              </w:rPr>
-            </w:pPr>
             <w:proofErr w:type="spellStart"/>
             <w:r>
-              <w:rPr>
-                <w:rFonts w:cs="Times New Roman"/>
-                <w:color w:val="000000"/>
-                <w:sz w:val="20"/>
-                <w:szCs w:val="20"/>
-              </w:rPr>
               <w:t>origin</w:t>
             </w:r>
             <w:proofErr w:type="spellEnd"/>
             <w:r>
-              <w:rPr>
-                <w:rFonts w:cs="Times New Roman"/>
-                <w:color w:val="000000"/>
-                <w:sz w:val="20"/>
-                <w:szCs w:val="20"/>
-              </w:rPr>
               <w:t xml:space="preserve"> </w:t>
             </w:r>
           </w:p>
         </w:tc>
         <w:tc>
           <w:tcPr>
-            <w:tcW w:w="4020" w:type="dxa"/>
+            <w:tcW w:w="4395" w:type="dxa"/>
           </w:tcPr>
           <w:p>
-            <w:pPr>
-              <w:autoSpaceDE w:val="0"/>
-              <w:autoSpaceDN w:val="0"/>
-              <w:adjustRightInd w:val="0"/>
-              <w:rPr>
-                <w:rFonts w:cs="Times New Roman"/>
-                <w:color w:val="000000"/>
-                <w:sz w:val="20"/>
-                <w:szCs w:val="20"/>
-              </w:rPr>
-            </w:pPr>
             <w:r>
-              <w:rPr>
-                <w:rFonts w:cs="Times New Roman"/>
-                <w:color w:val="000000"/>
-                <w:sz w:val="20"/>
-                <w:szCs w:val="20"/>
-              </w:rPr>
               <w:t xml:space="preserve">Indikátor země původu </w:t>
             </w:r>
           </w:p>
         </w:tc>
       </w:tr>
       <w:tr>
-        <w:tblPrEx>
-          <w:tblCellMar>
-            <w:top w:w="0" w:type="dxa"/>
-            <w:bottom w:w="0" w:type="dxa"/>
-          </w:tblCellMar>
-        </w:tblPrEx>
         <w:trPr>
           <w:trHeight w:val="101"/>
         </w:trPr>
@@ -1094,89 +582,32 @@
             <w:tcW w:w="1026" w:type="dxa"/>
           </w:tcPr>
           <w:p>
-            <w:pPr>
-              <w:autoSpaceDE w:val="0"/>
-              <w:autoSpaceDN w:val="0"/>
-              <w:adjustRightInd w:val="0"/>
-              <w:rPr>
-                <w:rFonts w:cs="Times New Roman"/>
-                <w:color w:val="000000"/>
-                <w:sz w:val="20"/>
-                <w:szCs w:val="20"/>
-              </w:rPr>
-            </w:pPr>
             <w:r>
-              <w:rPr>
-                <w:rFonts w:cs="Times New Roman"/>
-                <w:color w:val="000000"/>
-                <w:sz w:val="20"/>
-                <w:szCs w:val="20"/>
-              </w:rPr>
               <w:t xml:space="preserve">9 </w:t>
             </w:r>
           </w:p>
         </w:tc>
         <w:tc>
           <w:tcPr>
-            <w:tcW w:w="1435" w:type="dxa"/>
+            <w:tcW w:w="1912" w:type="dxa"/>
           </w:tcPr>
           <w:p>
-            <w:pPr>
-              <w:autoSpaceDE w:val="0"/>
-              <w:autoSpaceDN w:val="0"/>
-              <w:adjustRightInd w:val="0"/>
-              <w:rPr>
-                <w:rFonts w:cs="Times New Roman"/>
-                <w:color w:val="000000"/>
-                <w:sz w:val="20"/>
-                <w:szCs w:val="20"/>
-              </w:rPr>
-            </w:pPr>
             <w:proofErr w:type="spellStart"/>
             <w:r>
-              <w:rPr>
-                <w:rFonts w:cs="Times New Roman"/>
-                <w:color w:val="000000"/>
-                <w:sz w:val="20"/>
-                <w:szCs w:val="20"/>
-              </w:rPr>
               <w:t>carname</w:t>
             </w:r>
             <w:proofErr w:type="spellEnd"/>
             <w:r>
-              <w:rPr>
-                <w:rFonts w:cs="Times New Roman"/>
-                <w:color w:val="000000"/>
-                <w:sz w:val="20"/>
-                <w:szCs w:val="20"/>
-              </w:rPr>
               <w:t xml:space="preserve"> </w:t>
             </w:r>
           </w:p>
         </w:tc>
         <w:tc>
           <w:tcPr>
-            <w:tcW w:w="4020" w:type="dxa"/>
+            <w:tcW w:w="4395" w:type="dxa"/>
           </w:tcPr>
           <w:p>
-            <w:pPr>
-              <w:autoSpaceDE w:val="0"/>
-              <w:autoSpaceDN w:val="0"/>
-              <w:adjustRightInd w:val="0"/>
-              <w:rPr>
-                <w:rFonts w:cs="Times New Roman"/>
-                <w:color w:val="000000"/>
-                <w:sz w:val="20"/>
-                <w:szCs w:val="20"/>
-              </w:rPr>
-            </w:pPr>
             <w:r>
-              <w:rPr>
-                <w:rFonts w:cs="Times New Roman"/>
-                <w:color w:val="000000"/>
-                <w:sz w:val="20"/>
-                <w:szCs w:val="20"/>
-              </w:rPr>
               <w:t xml:space="preserve">Jméno auta </w:t>
             </w:r>
           </w:p>
@@ -1188,24 +619,14 @@
       <w:r>
         <w:t xml:space="preserve">Tabulka </w:t>
       </w:r>
-      <w:r>
-        <w:fldChar w:fldCharType="begin"/>
-      </w:r>
-      <w:r>
-        <w:instrText xml:space="preserve"> SEQ Tabulka \* ARABIC </w:instrText>
-      </w:r>
-      <w:r>
-        <w:fldChar w:fldCharType="separate"/>
-      </w:r>
-      <w:r>
-        <w:rPr>
-          <w:noProof/>
-        </w:rPr>
-        <w:t>1</w:t>
-      </w:r>
-      <w:r>
-        <w:fldChar w:fldCharType="end"/>
-      </w:r>
+      <w:fldSimple w:instr=" SEQ Tabulka \* ARABIC ">
+        <w:r>
+          <w:rPr>
+            <w:noProof/>
+          </w:rPr>
+          <w:t>1</w:t>
+        </w:r>
+      </w:fldSimple>
       <w:bookmarkEnd w:id="0"/>
       <w:r>
         <w:t xml:space="preserve"> Parametry přiložených dat</w:t>
@@ -1413,112 +834,7 @@
         <w:rPr>
           <w:rFonts w:cs="Times New Roman"/>
         </w:rPr>
-        <w:t xml:space="preserve">. Jak lze z </w:t>
-      </w:r>
-      <w:r>
-        <w:rPr>
-          <w:rFonts w:cs="Times New Roman"/>
-        </w:rPr>
-        <w:fldChar w:fldCharType="begin"/>
-      </w:r>
-      <w:r>
-        <w:rPr>
-          <w:rFonts w:cs="Times New Roman"/>
-        </w:rPr>
-        <w:instrText xml:space="preserve"> REF _Ref433797115 \h </w:instrText>
-      </w:r>
-      <w:r>
-        <w:rPr>
-          <w:rFonts w:cs="Times New Roman"/>
-        </w:rPr>
-      </w:r>
-      <w:r>
-        <w:rPr>
-          <w:rFonts w:cs="Times New Roman"/>
-        </w:rPr>
-        <w:fldChar w:fldCharType="separate"/>
-      </w:r>
-      <w:r>
-        <w:t>t</w:t>
-      </w:r>
-      <w:r>
-        <w:t>abulk</w:t>
-      </w:r>
-      <w:r>
-        <w:t>y</w:t>
-      </w:r>
-      <w:r>
-        <w:t xml:space="preserve"> </w:t>
-      </w:r>
-      <w:r>
-        <w:rPr>
-          <w:noProof/>
-        </w:rPr>
-        <w:t>1</w:t>
-      </w:r>
-      <w:r>
-        <w:rPr>
-          <w:rFonts w:cs="Times New Roman"/>
-        </w:rPr>
-        <w:fldChar w:fldCharType="end"/>
-      </w:r>
-      <w:r>
-        <w:rPr>
-          <w:rFonts w:cs="Times New Roman"/>
-        </w:rPr>
-        <w:t xml:space="preserve"> vyčíst máme 9 parametrů</w:t>
-      </w:r>
-      <w:r>
-        <w:rPr>
-          <w:rFonts w:cs="Times New Roman"/>
-        </w:rPr>
-        <w:t xml:space="preserve"> (příznaků), které byli měřeny u vozidel</w:t>
-      </w:r>
-      <w:r>
-        <w:rPr>
-          <w:rFonts w:cs="Times New Roman"/>
-        </w:rPr>
         <w:t>.</w:t>
-      </w:r>
-      <w:r>
-        <w:rPr>
-          <w:rFonts w:cs="Times New Roman"/>
-        </w:rPr>
-        <w:t xml:space="preserve"> Po úpravě dat do formátu CSV (</w:t>
-      </w:r>
-      <w:proofErr w:type="spellStart"/>
-      <w:r>
-        <w:rPr>
-          <w:rStyle w:val="st"/>
-        </w:rPr>
-        <w:t>Comma-separated</w:t>
-      </w:r>
-      <w:proofErr w:type="spellEnd"/>
-      <w:r>
-        <w:rPr>
-          <w:rStyle w:val="st"/>
-        </w:rPr>
-        <w:t xml:space="preserve"> </w:t>
-      </w:r>
-      <w:proofErr w:type="spellStart"/>
-      <w:r>
-        <w:rPr>
-          <w:rStyle w:val="st"/>
-        </w:rPr>
-        <w:t>values</w:t>
-      </w:r>
-      <w:proofErr w:type="spellEnd"/>
-      <w:r>
-        <w:rPr>
-          <w:rFonts w:cs="Times New Roman"/>
-        </w:rPr>
-        <w:t>) a sjednocení značení chybějících pravděpodobně nenaměřených příznaků jsem zjistil tyto výsledky. Vozidel v</w:t>
-      </w:r>
-      <w:r>
-        <w:rPr>
-          <w:rFonts w:cs="Times New Roman"/>
-        </w:rPr>
-        <w:t> poskytnutých datech je 398.</w:t>
       </w:r>
     </w:p>
     <w:p>
@@ -1531,7 +847,132 @@
         <w:rPr>
           <w:rFonts w:cs="Times New Roman"/>
         </w:rPr>
-        <w:t>Jak jsem zmínil výše v</w:t>
+        <w:t xml:space="preserve">Jak lze z </w:t>
+      </w:r>
+      <w:r>
+        <w:rPr>
+          <w:rFonts w:cs="Times New Roman"/>
+        </w:rPr>
+        <w:fldChar w:fldCharType="begin"/>
+      </w:r>
+      <w:r>
+        <w:rPr>
+          <w:rFonts w:cs="Times New Roman"/>
+        </w:rPr>
+        <w:instrText xml:space="preserve"> REF _Ref433797115 \h </w:instrText>
+      </w:r>
+      <w:r>
+        <w:rPr>
+          <w:rFonts w:cs="Times New Roman"/>
+        </w:rPr>
+      </w:r>
+      <w:r>
+        <w:rPr>
+          <w:rFonts w:cs="Times New Roman"/>
+        </w:rPr>
+        <w:fldChar w:fldCharType="separate"/>
+      </w:r>
+      <w:r>
+        <w:t>t</w:t>
+      </w:r>
+      <w:r>
+        <w:t>abulk</w:t>
+      </w:r>
+      <w:r>
+        <w:t>y</w:t>
+      </w:r>
+      <w:r>
+        <w:t xml:space="preserve"> </w:t>
+      </w:r>
+      <w:r>
+        <w:rPr>
+          <w:noProof/>
+        </w:rPr>
+        <w:t>1</w:t>
+      </w:r>
+      <w:r>
+        <w:rPr>
+          <w:rFonts w:cs="Times New Roman"/>
+        </w:rPr>
+        <w:fldChar w:fldCharType="end"/>
+      </w:r>
+      <w:r>
+        <w:rPr>
+          <w:rFonts w:cs="Times New Roman"/>
+        </w:rPr>
+        <w:t xml:space="preserve"> vyčíst máme 9 parametrů</w:t>
+      </w:r>
+      <w:r>
+        <w:rPr>
+          <w:rFonts w:cs="Times New Roman"/>
+        </w:rPr>
+        <w:t xml:space="preserve"> (příznaků), které byli měřeny u vozidel</w:t>
+      </w:r>
+      <w:r>
+        <w:rPr>
+          <w:rFonts w:cs="Times New Roman"/>
+        </w:rPr>
+        <w:t>.</w:t>
+      </w:r>
+      <w:r>
+        <w:rPr>
+          <w:rFonts w:cs="Times New Roman"/>
+        </w:rPr>
+        <w:t xml:space="preserve"> Po úpravě dat do formátu CSV (</w:t>
+      </w:r>
+      <w:proofErr w:type="spellStart"/>
+      <w:r>
+        <w:rPr>
+          <w:rStyle w:val="st"/>
+        </w:rPr>
+        <w:t>Comma-separated</w:t>
+      </w:r>
+      <w:proofErr w:type="spellEnd"/>
+      <w:r>
+        <w:rPr>
+          <w:rStyle w:val="st"/>
+        </w:rPr>
+        <w:t xml:space="preserve"> </w:t>
+      </w:r>
+      <w:proofErr w:type="spellStart"/>
+      <w:r>
+        <w:rPr>
+          <w:rStyle w:val="st"/>
+        </w:rPr>
+        <w:t>values</w:t>
+      </w:r>
+      <w:proofErr w:type="spellEnd"/>
+      <w:r>
+        <w:rPr>
+          <w:rFonts w:cs="Times New Roman"/>
+        </w:rPr>
+        <w:t>) a sjednocení značení chybějících pravděpodobně nenaměřených příznaků jsem zjistil tyto výsledky. Vozidel v</w:t>
+      </w:r>
+      <w:r>
+        <w:rPr>
+          <w:rFonts w:cs="Times New Roman"/>
+        </w:rPr>
+        <w:t> poskytnutých datech je 398.</w:t>
+      </w:r>
+    </w:p>
+    <w:p>
+      <w:r>
+        <w:rPr>
+          <w:rFonts w:cs="Times New Roman"/>
+        </w:rPr>
+        <w:t>Jak jsem zmínil výše</w:t>
+      </w:r>
+      <w:r>
+        <w:rPr>
+          <w:rFonts w:cs="Times New Roman"/>
+        </w:rPr>
+        <w:t>,</w:t>
+      </w:r>
+      <w:r>
+        <w:rPr>
+          <w:rFonts w:cs="Times New Roman"/>
+        </w:rPr>
+        <w:t xml:space="preserve"> v</w:t>
       </w:r>
       <w:r>
         <w:rPr>
@@ -1551,6 +992,91 @@
         </w:rPr>
         <w:t xml:space="preserve"> u některých vozidel chybí</w:t>
       </w:r>
+      <w:r>
+        <w:rPr>
+          <w:rFonts w:cs="Times New Roman"/>
+        </w:rPr>
+        <w:t xml:space="preserve"> některé příznaky. Po úpravě značení chybějících příznaků jsem došel k tomu, že 5 vozidlům chybí data k velikosti motoru (</w:t>
+      </w:r>
+      <w:proofErr w:type="spellStart"/>
+      <w:r>
+        <w:t>displacement</w:t>
+      </w:r>
+      <w:proofErr w:type="spellEnd"/>
+      <w:r>
+        <w:t>)</w:t>
+      </w:r>
+      <w:r>
+        <w:rPr>
+          <w:lang w:val="en-US"/>
+        </w:rPr>
+        <w:t>, 7</w:t>
+      </w:r>
+      <w:r>
+        <w:t xml:space="preserve"> vozidlům chybí parametry o výkonu (</w:t>
+      </w:r>
+      <w:proofErr w:type="spellStart"/>
+      <w:r>
+        <w:t>horsepower</w:t>
+      </w:r>
+      <w:proofErr w:type="spellEnd"/>
+      <w:r>
+        <w:t>) a 5 vozidlům chybí data o akceleraci (</w:t>
+      </w:r>
+      <w:proofErr w:type="spellStart"/>
+      <w:r>
+        <w:t>acceleration</w:t>
+      </w:r>
+      <w:proofErr w:type="spellEnd"/>
+      <w:r>
+        <w:t>)</w:t>
+      </w:r>
+      <w:r>
+        <w:t>. Množiny dat těchto vozidel se nepřekrývají.</w:t>
+      </w:r>
+    </w:p>
+    <w:p>
+      <w:r>
+        <w:t>V datech lze nalézt měření, která jsou odlehlá, jako například dojezd vozidla na jeden galon paliva, kdy lze nalézt data se záporným dojezdem nebo absurdně vysokým dojezdem. Tyto data lze zanedbat</w:t>
+      </w:r>
+      <w:r>
+        <w:t xml:space="preserve"> v případě, že počet vyloučených vozidel ze statistiky je &lt;&lt; než celkový počet </w:t>
+      </w:r>
+      <w:r>
+        <w:t>vozidel</w:t>
+      </w:r>
+      <w:r>
+        <w:t>.</w:t>
+      </w:r>
+      <w:r>
+        <w:t xml:space="preserve"> </w:t>
+      </w:r>
+      <w:r>
+        <w:t xml:space="preserve">U příznaku </w:t>
+      </w:r>
+      <w:proofErr w:type="spellStart"/>
+      <w:r>
+        <w:t>mpg</w:t>
+      </w:r>
+      <w:proofErr w:type="spellEnd"/>
+      <w:r>
+        <w:t xml:space="preserve"> se jedná o 4 vozidla, což je přibližně 1% z celkových dat a jedná se tedy o hladinu </w:t>
+      </w:r>
+      <w:proofErr w:type="spellStart"/>
+      <w:r>
+        <w:t>významosti</w:t>
+      </w:r>
+      <w:proofErr w:type="spellEnd"/>
+      <w:r>
+        <w:t xml:space="preserve"> ___.</w:t>
+      </w:r>
+    </w:p>
+    <w:p>
+      <w:pPr>
+        <w:rPr>
+          <w:rFonts w:cs="Times New Roman"/>
+        </w:rPr>
+      </w:pPr>
       <w:bookmarkStart w:id="1" w:name="_GoBack"/>
       <w:bookmarkEnd w:id="1"/>
     </w:p>
@@ -4266,7 +3792,7 @@
 </file>
 
 <file path=customXml/itemProps1.xml><?xml version="1.0" encoding="utf-8"?>
-<ds:datastoreItem xmlns:ds="http://schemas.openxmlformats.org/officeDocument/2006/customXml" ds:itemID="{208FEC1F-0F0B-4687-A02C-D3473E45307D}">
+<ds:datastoreItem xmlns:ds="http://schemas.openxmlformats.org/officeDocument/2006/customXml" ds:itemID="{61A85D05-1DDB-4CA4-80E9-DB6D8BB500B6}">
   <ds:schemaRefs>
     <ds:schemaRef ds:uri="http://schemas.openxmlformats.org/officeDocument/2006/bibliography"/>
   </ds:schemaRefs>

</xml_diff>

<commit_message>
Added graphs resolved point 4
</commit_message>
<xml_diff>
--- a/DVZ_Auta_Milan_Polacek_Protokol.docx
+++ b/DVZ_Auta_Milan_Polacek_Protokol.docx
@@ -128,47 +128,7 @@
           <w:sz w:val="23"/>
           <w:szCs w:val="23"/>
         </w:rPr>
-        <w:t xml:space="preserve">Data pro tento úkol byla modifikována z originálních dat v </w:t>
-      </w:r>
-      <w:proofErr w:type="spellStart"/>
-      <w:r>
-        <w:rPr>
-          <w:rFonts w:cs="Times New Roman"/>
-          <w:color w:val="000000"/>
-          <w:sz w:val="23"/>
-          <w:szCs w:val="23"/>
-        </w:rPr>
-        <w:t>StatLib</w:t>
-      </w:r>
-      <w:proofErr w:type="spellEnd"/>
-      <w:r>
-        <w:rPr>
-          <w:rFonts w:cs="Times New Roman"/>
-          <w:color w:val="000000"/>
-          <w:sz w:val="23"/>
-          <w:szCs w:val="23"/>
-        </w:rPr>
-        <w:t xml:space="preserve"> spravována Carnegie </w:t>
-      </w:r>
-      <w:proofErr w:type="spellStart"/>
-      <w:r>
-        <w:rPr>
-          <w:rFonts w:cs="Times New Roman"/>
-          <w:color w:val="000000"/>
-          <w:sz w:val="23"/>
-          <w:szCs w:val="23"/>
-        </w:rPr>
-        <w:t>Mellon</w:t>
-      </w:r>
-      <w:proofErr w:type="spellEnd"/>
-      <w:r>
-        <w:rPr>
-          <w:rFonts w:cs="Times New Roman"/>
-          <w:color w:val="000000"/>
-          <w:sz w:val="23"/>
-          <w:szCs w:val="23"/>
-        </w:rPr>
-        <w:t xml:space="preserve"> univerzitou. Originální data o autech byla nasbírána v roce 1980. U každého auta byla zjišťována, </w:t>
+        <w:t xml:space="preserve">Data pro tento úkol byla modifikována z originálních dat v StatLib spravována Carnegie Mellon univerzitou. Originální data o autech byla nasbírána v roce 1980. U každého auta byla zjišťována, </w:t>
       </w:r>
       <w:r>
         <w:rPr>
@@ -272,13 +232,8 @@
             <w:tcW w:w="1912" w:type="dxa"/>
           </w:tcPr>
           <w:p>
-            <w:proofErr w:type="spellStart"/>
-            <w:r>
-              <w:t>mpg</w:t>
-            </w:r>
-            <w:proofErr w:type="spellEnd"/>
-            <w:r>
-              <w:t xml:space="preserve"> </w:t>
+            <w:r>
+              <w:t xml:space="preserve">mpg </w:t>
             </w:r>
           </w:p>
         </w:tc>
@@ -312,13 +267,8 @@
             <w:tcW w:w="1912" w:type="dxa"/>
           </w:tcPr>
           <w:p>
-            <w:proofErr w:type="spellStart"/>
-            <w:r>
-              <w:t>cylinders</w:t>
-            </w:r>
-            <w:proofErr w:type="spellEnd"/>
-            <w:r>
-              <w:t xml:space="preserve"> </w:t>
+            <w:r>
+              <w:t xml:space="preserve">cylinders </w:t>
             </w:r>
           </w:p>
         </w:tc>
@@ -352,13 +302,8 @@
             <w:tcW w:w="1912" w:type="dxa"/>
           </w:tcPr>
           <w:p>
-            <w:proofErr w:type="spellStart"/>
-            <w:r>
-              <w:t>displacement</w:t>
-            </w:r>
-            <w:proofErr w:type="spellEnd"/>
-            <w:r>
-              <w:t xml:space="preserve"> </w:t>
+            <w:r>
+              <w:t xml:space="preserve">displacement </w:t>
             </w:r>
           </w:p>
         </w:tc>
@@ -392,13 +337,8 @@
             <w:tcW w:w="1912" w:type="dxa"/>
           </w:tcPr>
           <w:p>
-            <w:proofErr w:type="spellStart"/>
-            <w:r>
-              <w:t>horsepower</w:t>
-            </w:r>
-            <w:proofErr w:type="spellEnd"/>
-            <w:r>
-              <w:t xml:space="preserve"> </w:t>
+            <w:r>
+              <w:t xml:space="preserve">horsepower </w:t>
             </w:r>
           </w:p>
         </w:tc>
@@ -432,13 +372,8 @@
             <w:tcW w:w="1912" w:type="dxa"/>
           </w:tcPr>
           <w:p>
-            <w:proofErr w:type="spellStart"/>
-            <w:r>
-              <w:t>weight</w:t>
-            </w:r>
-            <w:proofErr w:type="spellEnd"/>
-            <w:r>
-              <w:t xml:space="preserve"> </w:t>
+            <w:r>
+              <w:t xml:space="preserve">weight </w:t>
             </w:r>
           </w:p>
         </w:tc>
@@ -472,13 +407,8 @@
             <w:tcW w:w="1912" w:type="dxa"/>
           </w:tcPr>
           <w:p>
-            <w:proofErr w:type="spellStart"/>
-            <w:r>
-              <w:t>acceleration</w:t>
-            </w:r>
-            <w:proofErr w:type="spellEnd"/>
-            <w:r>
-              <w:t xml:space="preserve"> </w:t>
+            <w:r>
+              <w:t xml:space="preserve">acceleration </w:t>
             </w:r>
           </w:p>
         </w:tc>
@@ -512,13 +442,8 @@
             <w:tcW w:w="1912" w:type="dxa"/>
           </w:tcPr>
           <w:p>
-            <w:proofErr w:type="spellStart"/>
-            <w:r>
-              <w:t>modelyear</w:t>
-            </w:r>
-            <w:proofErr w:type="spellEnd"/>
-            <w:r>
-              <w:t xml:space="preserve"> </w:t>
+            <w:r>
+              <w:t xml:space="preserve">modelyear </w:t>
             </w:r>
           </w:p>
         </w:tc>
@@ -552,13 +477,8 @@
             <w:tcW w:w="1912" w:type="dxa"/>
           </w:tcPr>
           <w:p>
-            <w:proofErr w:type="spellStart"/>
-            <w:r>
-              <w:t>origin</w:t>
-            </w:r>
-            <w:proofErr w:type="spellEnd"/>
-            <w:r>
-              <w:t xml:space="preserve"> </w:t>
+            <w:r>
+              <w:t xml:space="preserve">origin </w:t>
             </w:r>
           </w:p>
         </w:tc>
@@ -592,13 +512,8 @@
             <w:tcW w:w="1912" w:type="dxa"/>
           </w:tcPr>
           <w:p>
-            <w:proofErr w:type="spellStart"/>
-            <w:r>
-              <w:t>carname</w:t>
-            </w:r>
-            <w:proofErr w:type="spellEnd"/>
-            <w:r>
-              <w:t xml:space="preserve"> </w:t>
+            <w:r>
+              <w:t xml:space="preserve">carname </w:t>
             </w:r>
           </w:p>
         </w:tc>
@@ -619,14 +534,27 @@
       <w:r>
         <w:t xml:space="preserve">Tabulka </w:t>
       </w:r>
-      <w:fldSimple w:instr=" SEQ Tabulka \* ARABIC ">
-        <w:r>
-          <w:rPr>
-            <w:noProof/>
-          </w:rPr>
-          <w:t>1</w:t>
-        </w:r>
-      </w:fldSimple>
+      <w:r>
+        <w:fldChar w:fldCharType="begin"/>
+      </w:r>
+      <w:r>
+        <w:instrText xml:space="preserve"> SEQ Tabulka \* ARABIC </w:instrText>
+      </w:r>
+      <w:r>
+        <w:fldChar w:fldCharType="separate"/>
+      </w:r>
+      <w:r>
+        <w:rPr>
+          <w:noProof/>
+        </w:rPr>
+        <w:t>1</w:t>
+      </w:r>
+      <w:r>
+        <w:rPr>
+          <w:noProof/>
+        </w:rPr>
+        <w:fldChar w:fldCharType="end"/>
+      </w:r>
       <w:bookmarkEnd w:id="0"/>
       <w:r>
         <w:t xml:space="preserve"> Parametry přiložených dat</w:t>
@@ -920,28 +848,12 @@
         </w:rPr>
         <w:t xml:space="preserve"> Po úpravě dat do formátu CSV (</w:t>
       </w:r>
-      <w:proofErr w:type="spellStart"/>
       <w:r>
         <w:rPr>
           <w:rStyle w:val="st"/>
         </w:rPr>
-        <w:t>Comma-separated</w:t>
-      </w:r>
-      <w:proofErr w:type="spellEnd"/>
-      <w:r>
-        <w:rPr>
-          <w:rStyle w:val="st"/>
-        </w:rPr>
-        <w:t xml:space="preserve"> </w:t>
-      </w:r>
-      <w:proofErr w:type="spellStart"/>
-      <w:r>
-        <w:rPr>
-          <w:rStyle w:val="st"/>
-        </w:rPr>
-        <w:t>values</w:t>
-      </w:r>
-      <w:proofErr w:type="spellEnd"/>
+        <w:t>Comma-separated values</w:t>
+      </w:r>
       <w:r>
         <w:rPr>
           <w:rFonts w:cs="Times New Roman"/>
@@ -998,11 +910,9 @@
         </w:rPr>
         <w:t xml:space="preserve"> některé příznaky. Po úpravě značení chybějících příznaků jsem došel k tomu, že 5 vozidlům chybí data k velikosti motoru (</w:t>
       </w:r>
-      <w:proofErr w:type="spellStart"/>
       <w:r>
         <w:t>displacement</w:t>
       </w:r>
-      <w:proofErr w:type="spellEnd"/>
       <w:r>
         <w:t>)</w:t>
       </w:r>
@@ -1013,23 +923,7 @@
         <w:t>, 7</w:t>
       </w:r>
       <w:r>
-        <w:t xml:space="preserve"> vozidlům chybí parametry o výkonu (</w:t>
-      </w:r>
-      <w:proofErr w:type="spellStart"/>
-      <w:r>
-        <w:t>horsepower</w:t>
-      </w:r>
-      <w:proofErr w:type="spellEnd"/>
-      <w:r>
-        <w:t>) a 5 vozidlům chybí data o akceleraci (</w:t>
-      </w:r>
-      <w:proofErr w:type="spellStart"/>
-      <w:r>
-        <w:t>acceleration</w:t>
-      </w:r>
-      <w:proofErr w:type="spellEnd"/>
-      <w:r>
-        <w:t>)</w:t>
+        <w:t xml:space="preserve"> vozidlům chybí parametry o výkonu (horsepower) a 5 vozidlům chybí data o akceleraci (acceleration)</w:t>
       </w:r>
       <w:r>
         <w:t>. Množiny dat těchto vozidel se nepřekrývají.</w:t>
@@ -1040,7 +934,13 @@
         <w:t>V datech lze nalézt měření, která jsou odlehlá, jako například dojezd vozidla na jeden galon paliva, kdy lze nalézt data se záporným dojezdem nebo absurdně vysokým dojezdem. Tyto data lze zanedbat</w:t>
       </w:r>
       <w:r>
-        <w:t xml:space="preserve"> v případě, že počet vyloučených vozidel ze statistiky je &lt;&lt; než celkový počet </w:t>
+        <w:t xml:space="preserve"> v případě, že počet vyloučených vozidel ze statistiky je </w:t>
+      </w:r>
+      <w:r>
+        <w:t>mnohem menší</w:t>
+      </w:r>
+      <w:r>
+        <w:t xml:space="preserve"> než celkový počet </w:t>
       </w:r>
       <w:r>
         <w:t>vozidel</w:t>
@@ -1052,24 +952,228 @@
         <w:t xml:space="preserve"> </w:t>
       </w:r>
       <w:r>
-        <w:t xml:space="preserve">U příznaku </w:t>
-      </w:r>
-      <w:proofErr w:type="spellStart"/>
-      <w:r>
-        <w:t>mpg</w:t>
-      </w:r>
-      <w:proofErr w:type="spellEnd"/>
-      <w:r>
-        <w:t xml:space="preserve"> se jedná o 4 vozidla, což je přibližně 1% z celkových dat a jedná se tedy o hladinu </w:t>
-      </w:r>
-      <w:proofErr w:type="spellStart"/>
-      <w:r>
-        <w:t>významosti</w:t>
-      </w:r>
-      <w:proofErr w:type="spellEnd"/>
-      <w:r>
-        <w:t xml:space="preserve"> ___.</w:t>
-      </w:r>
+        <w:t>U příznaku mpg se jedná o 4 vozidla</w:t>
+      </w:r>
+      <w:r>
+        <w:t xml:space="preserve"> (podle výše zmíněných kritérií)</w:t>
+      </w:r>
+      <w:r>
+        <w:t xml:space="preserve">, což je přibližně 1% z celkových dat a </w:t>
+      </w:r>
+      <w:r>
+        <w:t>proto se dá předpokládat, že chyba nepřesáhne</w:t>
+      </w:r>
+      <w:r>
+        <w:t xml:space="preserve"> kritickou mez. Pro biologická data se </w:t>
+      </w:r>
+      <w:r>
+        <w:t xml:space="preserve">považují </w:t>
+      </w:r>
+      <w:r>
+        <w:t>testy s chybou 5%</w:t>
+      </w:r>
+      <w:r>
+        <w:t xml:space="preserve"> za dostatečně přesné</w:t>
+      </w:r>
+      <w:r>
+        <w:t>.</w:t>
+      </w:r>
+    </w:p>
+    <w:p/>
+    <w:tbl>
+      <w:tblPr>
+        <w:tblStyle w:val="Mkatabulky"/>
+        <w:tblW w:w="0" w:type="auto"/>
+        <w:tblBorders>
+          <w:top w:val="none" w:sz="0" w:space="0" w:color="auto"/>
+          <w:left w:val="none" w:sz="0" w:space="0" w:color="auto"/>
+          <w:bottom w:val="none" w:sz="0" w:space="0" w:color="auto"/>
+          <w:right w:val="none" w:sz="0" w:space="0" w:color="auto"/>
+          <w:insideH w:val="none" w:sz="0" w:space="0" w:color="auto"/>
+          <w:insideV w:val="none" w:sz="0" w:space="0" w:color="auto"/>
+        </w:tblBorders>
+        <w:tblLook w:val="04A0" w:firstRow="1" w:lastRow="0" w:firstColumn="1" w:lastColumn="0" w:noHBand="0" w:noVBand="1"/>
+      </w:tblPr>
+      <w:tblGrid>
+        <w:gridCol w:w="9072"/>
+      </w:tblGrid>
+      <w:tr>
+        <w:tc>
+          <w:tcPr>
+            <w:tcW w:w="9062" w:type="dxa"/>
+          </w:tcPr>
+          <w:p>
+            <w:r>
+              <w:pict>
+                <v:shapetype id="_x0000_t75" coordsize="21600,21600" o:spt="75" o:preferrelative="t" path="m@4@5l@4@11@9@11@9@5xe" filled="f" stroked="f">
+                  <v:stroke joinstyle="miter"/>
+                  <v:formulas>
+                    <v:f eqn="if lineDrawn pixelLineWidth 0"/>
+                    <v:f eqn="sum @0 1 0"/>
+                    <v:f eqn="sum 0 0 @1"/>
+                    <v:f eqn="prod @2 1 2"/>
+                    <v:f eqn="prod @3 21600 pixelWidth"/>
+                    <v:f eqn="prod @3 21600 pixelHeight"/>
+                    <v:f eqn="sum @0 0 1"/>
+                    <v:f eqn="prod @6 1 2"/>
+                    <v:f eqn="prod @7 21600 pixelWidth"/>
+                    <v:f eqn="sum @8 21600 0"/>
+                    <v:f eqn="prod @7 21600 pixelHeight"/>
+                    <v:f eqn="sum @10 21600 0"/>
+                  </v:formulas>
+                  <v:path o:extrusionok="f" gradientshapeok="t" o:connecttype="rect"/>
+                  <o:lock v:ext="edit" aspectratio="t"/>
+                </v:shapetype>
+                <v:shape id="_x0000_i1025" type="#_x0000_t75" style="width:453pt;height:270.75pt">
+                  <v:imagedata r:id="rId9" o:title="AllCarsWeightMPG"/>
+                </v:shape>
+              </w:pict>
+            </w:r>
+          </w:p>
+        </w:tc>
+      </w:tr>
+      <w:tr>
+        <w:tc>
+          <w:tcPr>
+            <w:tcW w:w="9062" w:type="dxa"/>
+          </w:tcPr>
+          <w:p>
+            <w:pPr>
+              <w:jc w:val="center"/>
+            </w:pPr>
+            <w:bookmarkStart w:id="1" w:name="_Ref433819612"/>
+            <w:r>
+              <w:t xml:space="preserve">Graf </w:t>
+            </w:r>
+            <w:r>
+              <w:fldChar w:fldCharType="begin"/>
+            </w:r>
+            <w:r>
+              <w:instrText xml:space="preserve"> SEQ Graf \* ARABIC </w:instrText>
+            </w:r>
+            <w:r>
+              <w:fldChar w:fldCharType="separate"/>
+            </w:r>
+            <w:r>
+              <w:rPr>
+                <w:noProof/>
+              </w:rPr>
+              <w:t>1</w:t>
+            </w:r>
+            <w:r>
+              <w:fldChar w:fldCharType="end"/>
+            </w:r>
+            <w:bookmarkEnd w:id="1"/>
+            <w:r>
+              <w:t xml:space="preserve"> </w:t>
+            </w:r>
+            <w:r>
+              <w:t xml:space="preserve">Závislost </w:t>
+            </w:r>
+            <w:r>
+              <w:t>spotřeby</w:t>
+            </w:r>
+            <w:r>
+              <w:t xml:space="preserve"> hmotnosti všech vozidel</w:t>
+            </w:r>
+          </w:p>
+        </w:tc>
+      </w:tr>
+    </w:tbl>
+    <w:p>
+      <w:pPr>
+        <w:rPr>
+          <w:rFonts w:cs="Times New Roman"/>
+        </w:rPr>
+      </w:pPr>
+    </w:p>
+    <w:tbl>
+      <w:tblPr>
+        <w:tblStyle w:val="Mkatabulky"/>
+        <w:tblW w:w="0" w:type="auto"/>
+        <w:tblBorders>
+          <w:top w:val="none" w:sz="0" w:space="0" w:color="auto"/>
+          <w:left w:val="none" w:sz="0" w:space="0" w:color="auto"/>
+          <w:bottom w:val="none" w:sz="0" w:space="0" w:color="auto"/>
+          <w:right w:val="none" w:sz="0" w:space="0" w:color="auto"/>
+          <w:insideH w:val="none" w:sz="0" w:space="0" w:color="auto"/>
+          <w:insideV w:val="none" w:sz="0" w:space="0" w:color="auto"/>
+        </w:tblBorders>
+        <w:tblLook w:val="04A0" w:firstRow="1" w:lastRow="0" w:firstColumn="1" w:lastColumn="0" w:noHBand="0" w:noVBand="1"/>
+      </w:tblPr>
+      <w:tblGrid>
+        <w:gridCol w:w="9072"/>
+      </w:tblGrid>
+      <w:tr>
+        <w:tc>
+          <w:tcPr>
+            <w:tcW w:w="9062" w:type="dxa"/>
+          </w:tcPr>
+          <w:p>
+            <w:r>
+              <w:rPr>
+                <w:noProof/>
+                <w:lang w:eastAsia="cs-CZ"/>
+              </w:rPr>
+              <w:lastRenderedPageBreak/>
+              <w:pict>
+                <v:shape id="_x0000_i1026" type="#_x0000_t75" style="width:453pt;height:270.75pt">
+                  <v:imagedata r:id="rId10" o:title="MPGSeparCarsWeightMPG"/>
+                </v:shape>
+              </w:pict>
+            </w:r>
+          </w:p>
+        </w:tc>
+      </w:tr>
+      <w:tr>
+        <w:tc>
+          <w:tcPr>
+            <w:tcW w:w="9062" w:type="dxa"/>
+          </w:tcPr>
+          <w:p>
+            <w:pPr>
+              <w:jc w:val="center"/>
+            </w:pPr>
+            <w:r>
+              <w:t xml:space="preserve">Graf </w:t>
+            </w:r>
+            <w:r>
+              <w:fldChar w:fldCharType="begin"/>
+            </w:r>
+            <w:r>
+              <w:instrText xml:space="preserve"> SEQ Graf \* ARABIC </w:instrText>
+            </w:r>
+            <w:r>
+              <w:fldChar w:fldCharType="separate"/>
+            </w:r>
+            <w:r>
+              <w:rPr>
+                <w:noProof/>
+              </w:rPr>
+              <w:t>2</w:t>
+            </w:r>
+            <w:r>
+              <w:fldChar w:fldCharType="end"/>
+            </w:r>
+            <w:r>
+              <w:t xml:space="preserve"> Závislost spotřeby hmotnosti </w:t>
+            </w:r>
+            <w:r>
+              <w:t>vybraných</w:t>
+            </w:r>
+            <w:r>
+              <w:t xml:space="preserve"> vozidel</w:t>
+            </w:r>
+          </w:p>
+        </w:tc>
+      </w:tr>
+    </w:tbl>
+    <w:p>
+      <w:pPr>
+        <w:rPr>
+          <w:rFonts w:cs="Times New Roman"/>
+        </w:rPr>
+      </w:pPr>
     </w:p>
     <w:p>
       <w:pPr>
@@ -1077,8 +1181,6 @@
           <w:rFonts w:cs="Times New Roman"/>
         </w:rPr>
       </w:pPr>
-      <w:bookmarkStart w:id="1" w:name="_GoBack"/>
-      <w:bookmarkEnd w:id="1"/>
     </w:p>
     <w:p>
       <w:pPr>
@@ -1086,13 +1188,85 @@
           <w:rFonts w:cs="Times New Roman"/>
         </w:rPr>
       </w:pPr>
-    </w:p>
-    <w:p>
-      <w:pPr>
-        <w:rPr>
-          <w:rFonts w:cs="Times New Roman"/>
-        </w:rPr>
-      </w:pPr>
+      <w:r>
+        <w:rPr>
+          <w:rFonts w:cs="Times New Roman"/>
+        </w:rPr>
+        <w:t xml:space="preserve">Jak je </w:t>
+      </w:r>
+      <w:r>
+        <w:rPr>
+          <w:rFonts w:cs="Times New Roman"/>
+        </w:rPr>
+        <w:t xml:space="preserve">vidět v </w:t>
+      </w:r>
+      <w:r>
+        <w:rPr>
+          <w:rFonts w:cs="Times New Roman"/>
+        </w:rPr>
+        <w:fldChar w:fldCharType="begin"/>
+      </w:r>
+      <w:r>
+        <w:rPr>
+          <w:rFonts w:cs="Times New Roman"/>
+        </w:rPr>
+        <w:instrText xml:space="preserve"> REF _Ref433819612 \h </w:instrText>
+      </w:r>
+      <w:r>
+        <w:rPr>
+          <w:rFonts w:cs="Times New Roman"/>
+        </w:rPr>
+      </w:r>
+      <w:r>
+        <w:rPr>
+          <w:rFonts w:cs="Times New Roman"/>
+        </w:rPr>
+        <w:fldChar w:fldCharType="separate"/>
+      </w:r>
+      <w:r>
+        <w:t>g</w:t>
+      </w:r>
+      <w:r>
+        <w:t>raf</w:t>
+      </w:r>
+      <w:r>
+        <w:t>u</w:t>
+      </w:r>
+      <w:r>
+        <w:t xml:space="preserve"> </w:t>
+      </w:r>
+      <w:r>
+        <w:rPr>
+          <w:noProof/>
+        </w:rPr>
+        <w:t>1</w:t>
+      </w:r>
+      <w:r>
+        <w:rPr>
+          <w:rFonts w:cs="Times New Roman"/>
+        </w:rPr>
+        <w:fldChar w:fldCharType="end"/>
+      </w:r>
+      <w:r>
+        <w:rPr>
+          <w:rFonts w:cs="Times New Roman"/>
+        </w:rPr>
+        <w:t xml:space="preserve"> jsou zde odlehlé hodnoty, jak jsem zmínil výše v příkladu o vyřazování dat s odlehlými </w:t>
+      </w:r>
+      <w:r>
+        <w:rPr>
+          <w:rFonts w:cs="Times New Roman"/>
+        </w:rPr>
+        <w:t>příznaky mpg</w:t>
+      </w:r>
+      <w:bookmarkStart w:id="2" w:name="_GoBack"/>
+      <w:bookmarkEnd w:id="2"/>
+      <w:r>
+        <w:rPr>
+          <w:rFonts w:cs="Times New Roman"/>
+        </w:rPr>
+        <w:t>.</w:t>
+      </w:r>
     </w:p>
     <w:p>
       <w:pPr>
@@ -1198,7 +1372,7 @@
       </w:r>
     </w:p>
     <w:sectPr>
-      <w:headerReference w:type="default" r:id="rId9"/>
+      <w:headerReference w:type="default" r:id="rId11"/>
       <w:pgSz w:w="11906" w:h="16838"/>
       <w:pgMar w:top="1417" w:right="1417" w:bottom="1417" w:left="1417" w:header="708" w:footer="708" w:gutter="0"/>
       <w:cols w:space="708"/>
@@ -3285,6 +3459,7 @@
   <w:style w:type="character" w:default="1" w:styleId="Standardnpsmoodstavce">
     <w:name w:val="Default Paragraph Font"/>
     <w:uiPriority w:val="1"/>
+    <w:semiHidden/>
     <w:unhideWhenUsed/>
   </w:style>
   <w:style w:type="table" w:default="1" w:styleId="Normlntabulka">
@@ -3766,7 +3941,7 @@
 </file>
 
 <file path=customXml/item1.xml><?xml version="1.0" encoding="utf-8"?>
-<b:Sources xmlns:b="http://schemas.openxmlformats.org/officeDocument/2006/bibliography" xmlns="http://schemas.openxmlformats.org/officeDocument/2006/bibliography" SelectedStyle="\APASixthEditionOfficeOnline.xsl" StyleName="APA" Version="6">
+<b:Sources xmlns:b="http://schemas.openxmlformats.org/officeDocument/2006/bibliography" xmlns="http://schemas.openxmlformats.org/officeDocument/2006/bibliography" SelectedStyle="\Styl2CitacePRO.xsl" StyleName="Styl 2 Citace PRO" Version="2012">
   <b:Source>
     <b:Tag>kol15</b:Tag>
     <b:SourceType>InternetSite</b:SourceType>
@@ -3792,7 +3967,7 @@
 </file>
 
 <file path=customXml/itemProps1.xml><?xml version="1.0" encoding="utf-8"?>
-<ds:datastoreItem xmlns:ds="http://schemas.openxmlformats.org/officeDocument/2006/customXml" ds:itemID="{61A85D05-1DDB-4CA4-80E9-DB6D8BB500B6}">
+<ds:datastoreItem xmlns:ds="http://schemas.openxmlformats.org/officeDocument/2006/customXml" ds:itemID="{D279473E-9547-4225-808B-B15613E551B6}">
   <ds:schemaRefs>
     <ds:schemaRef ds:uri="http://schemas.openxmlformats.org/officeDocument/2006/bibliography"/>
   </ds:schemaRefs>

</xml_diff>

<commit_message>
Odstraneni nevalidnich dat v objemu valcu (csv) dodelan skript na zobrazeni dat Dopsan nejaky text ale chce predelat protokol
</commit_message>
<xml_diff>
--- a/DVZ_Auta_Milan_Polacek_Protokol.docx
+++ b/DVZ_Auta_Milan_Polacek_Protokol.docx
@@ -908,7 +908,21 @@
         <w:rPr>
           <w:rFonts w:cs="Times New Roman"/>
         </w:rPr>
-        <w:t xml:space="preserve"> některé příznaky. Po úpravě značení chybějících příznaků jsem došel k tomu, že 5 vozidlům chybí data k velikosti motoru (</w:t>
+        <w:t xml:space="preserve"> některé příznaky. Po úpravě značení chybějících příznaků jsem došel k tomu, že </w:t>
+      </w:r>
+      <w:r>
+        <w:rPr>
+          <w:rFonts w:cs="Times New Roman"/>
+        </w:rPr>
+        <w:t>7</w:t>
+      </w:r>
+      <w:bookmarkStart w:id="1" w:name="_GoBack"/>
+      <w:bookmarkEnd w:id="1"/>
+      <w:r>
+        <w:rPr>
+          <w:rFonts w:cs="Times New Roman"/>
+        </w:rPr>
+        <w:t xml:space="preserve"> vozidlům chybí data k velikosti motoru (</w:t>
       </w:r>
       <w:r>
         <w:t>displacement</w:t>
@@ -1041,7 +1055,7 @@
             <w:pPr>
               <w:jc w:val="center"/>
             </w:pPr>
-            <w:bookmarkStart w:id="1" w:name="_Ref433819612"/>
+            <w:bookmarkStart w:id="2" w:name="_Ref433819612"/>
             <w:r>
               <w:t xml:space="preserve">Graf </w:t>
             </w:r>
@@ -1063,7 +1077,7 @@
             <w:r>
               <w:fldChar w:fldCharType="end"/>
             </w:r>
-            <w:bookmarkEnd w:id="1"/>
+            <w:bookmarkEnd w:id="2"/>
             <w:r>
               <w:t xml:space="preserve"> </w:t>
             </w:r>
@@ -1259,8 +1273,6 @@
         </w:rPr>
         <w:t>příznaky mpg</w:t>
       </w:r>
-      <w:bookmarkStart w:id="2" w:name="_GoBack"/>
-      <w:bookmarkEnd w:id="2"/>
       <w:r>
         <w:rPr>
           <w:rFonts w:cs="Times New Roman"/>
@@ -3967,7 +3979,7 @@
 </file>
 
 <file path=customXml/itemProps1.xml><?xml version="1.0" encoding="utf-8"?>
-<ds:datastoreItem xmlns:ds="http://schemas.openxmlformats.org/officeDocument/2006/customXml" ds:itemID="{D279473E-9547-4225-808B-B15613E551B6}">
+<ds:datastoreItem xmlns:ds="http://schemas.openxmlformats.org/officeDocument/2006/customXml" ds:itemID="{0129422E-D715-4E80-8045-07BE3E69EE89}">
   <ds:schemaRefs>
     <ds:schemaRef ds:uri="http://schemas.openxmlformats.org/officeDocument/2006/bibliography"/>
   </ds:schemaRefs>

</xml_diff>

<commit_message>
Modified and finalized R script Continue working on protocol Added new pictures
</commit_message>
<xml_diff>
--- a/DVZ_Auta_Milan_Polacek_Protokol.docx
+++ b/DVZ_Auta_Milan_Polacek_Protokol.docx
@@ -128,7 +128,47 @@
           <w:sz w:val="23"/>
           <w:szCs w:val="23"/>
         </w:rPr>
-        <w:t xml:space="preserve">Data pro tento úkol byla modifikována z originálních dat v StatLib spravována Carnegie Mellon univerzitou. Originální data o autech byla nasbírána v roce 1980. U každého auta byla zjišťována, </w:t>
+        <w:t xml:space="preserve">Data pro tento úkol byla modifikována z originálních dat v </w:t>
+      </w:r>
+      <w:proofErr w:type="spellStart"/>
+      <w:r>
+        <w:rPr>
+          <w:rFonts w:cs="Times New Roman"/>
+          <w:color w:val="000000"/>
+          <w:sz w:val="23"/>
+          <w:szCs w:val="23"/>
+        </w:rPr>
+        <w:t>StatLib</w:t>
+      </w:r>
+      <w:proofErr w:type="spellEnd"/>
+      <w:r>
+        <w:rPr>
+          <w:rFonts w:cs="Times New Roman"/>
+          <w:color w:val="000000"/>
+          <w:sz w:val="23"/>
+          <w:szCs w:val="23"/>
+        </w:rPr>
+        <w:t xml:space="preserve"> spravována Carnegie </w:t>
+      </w:r>
+      <w:proofErr w:type="spellStart"/>
+      <w:r>
+        <w:rPr>
+          <w:rFonts w:cs="Times New Roman"/>
+          <w:color w:val="000000"/>
+          <w:sz w:val="23"/>
+          <w:szCs w:val="23"/>
+        </w:rPr>
+        <w:t>Mellon</w:t>
+      </w:r>
+      <w:proofErr w:type="spellEnd"/>
+      <w:r>
+        <w:rPr>
+          <w:rFonts w:cs="Times New Roman"/>
+          <w:color w:val="000000"/>
+          <w:sz w:val="23"/>
+          <w:szCs w:val="23"/>
+        </w:rPr>
+        <w:t xml:space="preserve"> univerzitou. Originální data o autech byla nasbírána v roce 1980. U každého auta byla zjišťována, </w:t>
       </w:r>
       <w:r>
         <w:rPr>
@@ -232,8 +272,13 @@
             <w:tcW w:w="1912" w:type="dxa"/>
           </w:tcPr>
           <w:p>
-            <w:r>
-              <w:t xml:space="preserve">mpg </w:t>
+            <w:proofErr w:type="spellStart"/>
+            <w:r>
+              <w:t>mpg</w:t>
+            </w:r>
+            <w:proofErr w:type="spellEnd"/>
+            <w:r>
+              <w:t xml:space="preserve"> </w:t>
             </w:r>
           </w:p>
         </w:tc>
@@ -267,8 +312,13 @@
             <w:tcW w:w="1912" w:type="dxa"/>
           </w:tcPr>
           <w:p>
-            <w:r>
-              <w:t xml:space="preserve">cylinders </w:t>
+            <w:proofErr w:type="spellStart"/>
+            <w:r>
+              <w:t>cylinders</w:t>
+            </w:r>
+            <w:proofErr w:type="spellEnd"/>
+            <w:r>
+              <w:t xml:space="preserve"> </w:t>
             </w:r>
           </w:p>
         </w:tc>
@@ -302,8 +352,13 @@
             <w:tcW w:w="1912" w:type="dxa"/>
           </w:tcPr>
           <w:p>
-            <w:r>
-              <w:t xml:space="preserve">displacement </w:t>
+            <w:proofErr w:type="spellStart"/>
+            <w:r>
+              <w:t>displacement</w:t>
+            </w:r>
+            <w:proofErr w:type="spellEnd"/>
+            <w:r>
+              <w:t xml:space="preserve"> </w:t>
             </w:r>
           </w:p>
         </w:tc>
@@ -337,8 +392,13 @@
             <w:tcW w:w="1912" w:type="dxa"/>
           </w:tcPr>
           <w:p>
-            <w:r>
-              <w:t xml:space="preserve">horsepower </w:t>
+            <w:proofErr w:type="spellStart"/>
+            <w:r>
+              <w:t>horsepower</w:t>
+            </w:r>
+            <w:proofErr w:type="spellEnd"/>
+            <w:r>
+              <w:t xml:space="preserve"> </w:t>
             </w:r>
           </w:p>
         </w:tc>
@@ -372,8 +432,13 @@
             <w:tcW w:w="1912" w:type="dxa"/>
           </w:tcPr>
           <w:p>
-            <w:r>
-              <w:t xml:space="preserve">weight </w:t>
+            <w:proofErr w:type="spellStart"/>
+            <w:r>
+              <w:t>weight</w:t>
+            </w:r>
+            <w:proofErr w:type="spellEnd"/>
+            <w:r>
+              <w:t xml:space="preserve"> </w:t>
             </w:r>
           </w:p>
         </w:tc>
@@ -407,8 +472,13 @@
             <w:tcW w:w="1912" w:type="dxa"/>
           </w:tcPr>
           <w:p>
-            <w:r>
-              <w:t xml:space="preserve">acceleration </w:t>
+            <w:proofErr w:type="spellStart"/>
+            <w:r>
+              <w:t>acceleration</w:t>
+            </w:r>
+            <w:proofErr w:type="spellEnd"/>
+            <w:r>
+              <w:t xml:space="preserve"> </w:t>
             </w:r>
           </w:p>
         </w:tc>
@@ -442,8 +512,13 @@
             <w:tcW w:w="1912" w:type="dxa"/>
           </w:tcPr>
           <w:p>
-            <w:r>
-              <w:t xml:space="preserve">modelyear </w:t>
+            <w:proofErr w:type="spellStart"/>
+            <w:r>
+              <w:t>modelyear</w:t>
+            </w:r>
+            <w:proofErr w:type="spellEnd"/>
+            <w:r>
+              <w:t xml:space="preserve"> </w:t>
             </w:r>
           </w:p>
         </w:tc>
@@ -477,8 +552,13 @@
             <w:tcW w:w="1912" w:type="dxa"/>
           </w:tcPr>
           <w:p>
-            <w:r>
-              <w:t xml:space="preserve">origin </w:t>
+            <w:proofErr w:type="spellStart"/>
+            <w:r>
+              <w:t>origin</w:t>
+            </w:r>
+            <w:proofErr w:type="spellEnd"/>
+            <w:r>
+              <w:t xml:space="preserve"> </w:t>
             </w:r>
           </w:p>
         </w:tc>
@@ -512,8 +592,13 @@
             <w:tcW w:w="1912" w:type="dxa"/>
           </w:tcPr>
           <w:p>
-            <w:r>
-              <w:t xml:space="preserve">carname </w:t>
+            <w:proofErr w:type="spellStart"/>
+            <w:r>
+              <w:t>carname</w:t>
+            </w:r>
+            <w:proofErr w:type="spellEnd"/>
+            <w:r>
+              <w:t xml:space="preserve"> </w:t>
             </w:r>
           </w:p>
         </w:tc>
@@ -750,13 +835,13 @@
         <w:rPr>
           <w:rFonts w:cs="Times New Roman"/>
         </w:rPr>
-        <w:t>K zadání úlohy byla přiložena data v nespecifickém formátu s různými odchylkami ve značení nenaměřených parametrů</w:t>
-      </w:r>
-      <w:r>
-        <w:rPr>
-          <w:rFonts w:cs="Times New Roman"/>
-        </w:rPr>
-        <w:t xml:space="preserve"> (příznaků)</w:t>
+        <w:t>K zadání úlohy byla přiložena data v nespecifickém formátu s různými odchylkami v</w:t>
+      </w:r>
+      <w:r>
+        <w:rPr>
+          <w:rFonts w:cs="Times New Roman"/>
+        </w:rPr>
+        <w:t>e značení nenaměřených příznaků a chybně zapsaných příznaků</w:t>
       </w:r>
       <w:r>
         <w:rPr>
@@ -846,25 +931,67 @@
         <w:rPr>
           <w:rFonts w:cs="Times New Roman"/>
         </w:rPr>
-        <w:t xml:space="preserve"> Po úpravě dat do formátu CSV (</w:t>
-      </w:r>
-      <w:r>
-        <w:rPr>
-          <w:rStyle w:val="st"/>
-        </w:rPr>
-        <w:t>Comma-separated values</w:t>
-      </w:r>
-      <w:r>
-        <w:rPr>
-          <w:rFonts w:cs="Times New Roman"/>
-        </w:rPr>
-        <w:t>) a sjednocení značení chybějících pravděpodobně nenaměřených příznaků jsem zjistil tyto výsledky. Vozidel v</w:t>
-      </w:r>
-      <w:r>
-        <w:rPr>
-          <w:rFonts w:cs="Times New Roman"/>
-        </w:rPr>
-        <w:t> poskytnutých datech je 398.</w:t>
+        <w:t xml:space="preserve"> Data obsahovala</w:t>
+      </w:r>
+      <w:r>
+        <w:rPr>
+          <w:rFonts w:cs="Times New Roman"/>
+        </w:rPr>
+        <w:t xml:space="preserve"> 398 instancí (data vozidel). Před další analýzou </w:t>
+      </w:r>
+      <w:r>
+        <w:rPr>
+          <w:rFonts w:cs="Times New Roman"/>
+        </w:rPr>
+        <w:t xml:space="preserve">jsem </w:t>
+      </w:r>
+      <w:r>
+        <w:rPr>
+          <w:rFonts w:cs="Times New Roman"/>
+        </w:rPr>
+        <w:t xml:space="preserve">data </w:t>
+      </w:r>
+      <w:r>
+        <w:rPr>
+          <w:rFonts w:cs="Times New Roman"/>
+        </w:rPr>
+        <w:t>opravil tak</w:t>
+      </w:r>
+      <w:r>
+        <w:rPr>
+          <w:rFonts w:cs="Times New Roman"/>
+        </w:rPr>
+        <w:t>,</w:t>
+      </w:r>
+      <w:r>
+        <w:rPr>
+          <w:rFonts w:cs="Times New Roman"/>
+        </w:rPr>
+        <w:t xml:space="preserve"> aby chybně zapsané příznaky ať už nenaměřen</w:t>
+      </w:r>
+      <w:r>
+        <w:rPr>
+          <w:rFonts w:cs="Times New Roman"/>
+        </w:rPr>
+        <w:t>é</w:t>
+      </w:r>
+      <w:r>
+        <w:rPr>
+          <w:rFonts w:cs="Times New Roman"/>
+        </w:rPr>
+        <w:t xml:space="preserve"> nebo chybně zapsan</w:t>
+      </w:r>
+      <w:r>
+        <w:rPr>
+          <w:rFonts w:cs="Times New Roman"/>
+        </w:rPr>
+        <w:t>é měli jednotné značení (NA) a byla připravena pro další analýzu v jazyce R.</w:t>
+      </w:r>
+      <w:r>
+        <w:rPr>
+          <w:rFonts w:cs="Times New Roman"/>
+        </w:rPr>
+        <w:t xml:space="preserve"> </w:t>
       </w:r>
     </w:p>
     <w:p>
@@ -916,36 +1043,110 @@
         </w:rPr>
         <w:t>7</w:t>
       </w:r>
+      <w:r>
+        <w:rPr>
+          <w:rFonts w:cs="Times New Roman"/>
+        </w:rPr>
+        <w:t xml:space="preserve"> </w:t>
+      </w:r>
+      <w:r>
+        <w:rPr>
+          <w:rFonts w:cs="Times New Roman"/>
+        </w:rPr>
+        <w:t>instancím (</w:t>
+      </w:r>
+      <w:r>
+        <w:rPr>
+          <w:rFonts w:cs="Times New Roman"/>
+        </w:rPr>
+        <w:t>vozidlům</w:t>
+      </w:r>
+      <w:r>
+        <w:rPr>
+          <w:rFonts w:cs="Times New Roman"/>
+        </w:rPr>
+        <w:t>)</w:t>
+      </w:r>
+      <w:r>
+        <w:rPr>
+          <w:rFonts w:cs="Times New Roman"/>
+        </w:rPr>
+        <w:t xml:space="preserve"> chybí data k velikosti motoru (</w:t>
+      </w:r>
+      <w:proofErr w:type="spellStart"/>
+      <w:r>
+        <w:t>displacement</w:t>
+      </w:r>
+      <w:proofErr w:type="spellEnd"/>
+      <w:r>
+        <w:t>)</w:t>
+      </w:r>
+      <w:r>
+        <w:rPr>
+          <w:lang w:val="en-US"/>
+        </w:rPr>
+        <w:t>, 7</w:t>
+      </w:r>
+      <w:r>
+        <w:t xml:space="preserve"> </w:t>
+      </w:r>
+      <w:r>
+        <w:t>instancím</w:t>
+      </w:r>
+      <w:r>
+        <w:t xml:space="preserve"> chybí parametry o výkonu (</w:t>
+      </w:r>
+      <w:proofErr w:type="spellStart"/>
+      <w:r>
+        <w:t>horsepower</w:t>
+      </w:r>
+      <w:proofErr w:type="spellEnd"/>
+      <w:r>
+        <w:t xml:space="preserve">) a 5 </w:t>
+      </w:r>
+      <w:r>
+        <w:t>instancím</w:t>
+      </w:r>
+      <w:r>
+        <w:t xml:space="preserve"> chybí data o akceleraci (</w:t>
+      </w:r>
+      <w:proofErr w:type="spellStart"/>
+      <w:r>
+        <w:t>acceleration</w:t>
+      </w:r>
+      <w:proofErr w:type="spellEnd"/>
+      <w:r>
+        <w:t>)</w:t>
+      </w:r>
+      <w:r>
+        <w:t xml:space="preserve">. Množiny dat těchto </w:t>
+      </w:r>
+      <w:r>
+        <w:t>instancí</w:t>
+      </w:r>
+      <w:r>
+        <w:t xml:space="preserve"> se nepřekrývají.</w:t>
+      </w:r>
+    </w:p>
+    <w:p>
+      <w:r>
+        <w:t>V datech lze nalézt měření, která jsou odlehlá, jako například dojezd vozidla na jeden galon paliva</w:t>
+      </w:r>
+      <w:r>
+        <w:t xml:space="preserve"> (</w:t>
+      </w:r>
+      <w:proofErr w:type="spellStart"/>
+      <w:r>
+        <w:t>mpg</w:t>
+      </w:r>
+      <w:proofErr w:type="spellEnd"/>
+      <w:r>
+        <w:t>) apod.</w:t>
+      </w:r>
       <w:bookmarkStart w:id="1" w:name="_GoBack"/>
       <w:bookmarkEnd w:id="1"/>
       <w:r>
-        <w:rPr>
-          <w:rFonts w:cs="Times New Roman"/>
-        </w:rPr>
-        <w:t xml:space="preserve"> vozidlům chybí data k velikosti motoru (</w:t>
-      </w:r>
-      <w:r>
-        <w:t>displacement</w:t>
-      </w:r>
-      <w:r>
-        <w:t>)</w:t>
-      </w:r>
-      <w:r>
-        <w:rPr>
-          <w:lang w:val="en-US"/>
-        </w:rPr>
-        <w:t>, 7</w:t>
-      </w:r>
-      <w:r>
-        <w:t xml:space="preserve"> vozidlům chybí parametry o výkonu (horsepower) a 5 vozidlům chybí data o akceleraci (acceleration)</w:t>
-      </w:r>
-      <w:r>
-        <w:t>. Množiny dat těchto vozidel se nepřekrývají.</w:t>
-      </w:r>
-    </w:p>
-    <w:p>
-      <w:r>
-        <w:t>V datech lze nalézt měření, která jsou odlehlá, jako například dojezd vozidla na jeden galon paliva, kdy lze nalézt data se záporným dojezdem nebo absurdně vysokým dojezdem. Tyto data lze zanedbat</w:t>
+        <w:t>, kdy lze nalézt data se záporným dojezdem nebo absurdně vysokým dojezdem. Tyto data lze zanedbat</w:t>
       </w:r>
       <w:r>
         <w:t xml:space="preserve"> v případě, že počet vyloučených vozidel ze statistiky je </w:t>
@@ -966,7 +1167,27 @@
         <w:t xml:space="preserve"> </w:t>
       </w:r>
       <w:r>
-        <w:t>U příznaku mpg se jedná o 4 vozidla</w:t>
+        <w:t xml:space="preserve">U příznaku </w:t>
+      </w:r>
+      <w:proofErr w:type="spellStart"/>
+      <w:r>
+        <w:t>mpg</w:t>
+      </w:r>
+      <w:proofErr w:type="spellEnd"/>
+      <w:r>
+        <w:t xml:space="preserve"> se jedná o </w:t>
+      </w:r>
+      <w:r>
+        <w:t>6</w:t>
+      </w:r>
+      <w:r>
+        <w:t xml:space="preserve"> vozid</w:t>
+      </w:r>
+      <w:r>
+        <w:t>e</w:t>
+      </w:r>
+      <w:r>
+        <w:t>l</w:t>
       </w:r>
       <w:r>
         <w:t xml:space="preserve"> (podle výše zmíněných kritérií)</w:t>
@@ -1038,8 +1259,8 @@
                   <v:path o:extrusionok="f" gradientshapeok="t" o:connecttype="rect"/>
                   <o:lock v:ext="edit" aspectratio="t"/>
                 </v:shapetype>
-                <v:shape id="_x0000_i1025" type="#_x0000_t75" style="width:453pt;height:270.75pt">
-                  <v:imagedata r:id="rId9" o:title="AllCarsWeightMPG"/>
+                <v:shape id="_x0000_i1025" type="#_x0000_t75" style="width:453pt;height:339.75pt">
+                  <v:imagedata r:id="rId9" o:title="ZavislostMPGVW"/>
                 </v:shape>
               </w:pict>
             </w:r>
@@ -1088,7 +1309,13 @@
               <w:t>spotřeby</w:t>
             </w:r>
             <w:r>
+              <w:t xml:space="preserve"> na</w:t>
+            </w:r>
+            <w:r>
               <w:t xml:space="preserve"> hmotnosti všech vozidel</w:t>
+            </w:r>
+            <w:r>
+              <w:t xml:space="preserve"> i s odlehlými daty</w:t>
             </w:r>
           </w:p>
         </w:tc>
@@ -1131,8 +1358,8 @@
               </w:rPr>
               <w:lastRenderedPageBreak/>
               <w:pict>
-                <v:shape id="_x0000_i1026" type="#_x0000_t75" style="width:453pt;height:270.75pt">
-                  <v:imagedata r:id="rId10" o:title="MPGSeparCarsWeightMPG"/>
+                <v:shape id="_x0000_i1026" type="#_x0000_t75" style="width:453pt;height:339.75pt">
+                  <v:imagedata r:id="rId10" o:title="ZavislostFiltredMPGVW"/>
                 </v:shape>
               </w:pict>
             </w:r>
@@ -1271,8 +1498,16 @@
         <w:rPr>
           <w:rFonts w:cs="Times New Roman"/>
         </w:rPr>
-        <w:t>příznaky mpg</w:t>
-      </w:r>
+        <w:t xml:space="preserve">příznaky </w:t>
+      </w:r>
+      <w:proofErr w:type="spellStart"/>
+      <w:r>
+        <w:rPr>
+          <w:rFonts w:cs="Times New Roman"/>
+        </w:rPr>
+        <w:t>mpg</w:t>
+      </w:r>
+      <w:proofErr w:type="spellEnd"/>
       <w:r>
         <w:rPr>
           <w:rFonts w:cs="Times New Roman"/>
@@ -3979,7 +4214,7 @@
 </file>
 
 <file path=customXml/itemProps1.xml><?xml version="1.0" encoding="utf-8"?>
-<ds:datastoreItem xmlns:ds="http://schemas.openxmlformats.org/officeDocument/2006/customXml" ds:itemID="{0129422E-D715-4E80-8045-07BE3E69EE89}">
+<ds:datastoreItem xmlns:ds="http://schemas.openxmlformats.org/officeDocument/2006/customXml" ds:itemID="{E173BADD-E22C-49A3-ADD6-E99908CA70F8}">
   <ds:schemaRefs>
     <ds:schemaRef ds:uri="http://schemas.openxmlformats.org/officeDocument/2006/bibliography"/>
   </ds:schemaRefs>

</xml_diff>

<commit_message>
Added some pictures Finishing protocol and Rscript
</commit_message>
<xml_diff>
--- a/DVZ_Auta_Milan_Polacek_Protokol.docx
+++ b/DVZ_Auta_Milan_Polacek_Protokol.docx
@@ -1130,10 +1130,37 @@
     </w:p>
     <w:p>
       <w:r>
-        <w:t>V datech lze nalézt měření, která jsou odlehlá, jako například dojezd vozidla na jeden galon paliva</w:t>
-      </w:r>
-      <w:r>
-        <w:t xml:space="preserve"> (</w:t>
+        <w:t xml:space="preserve">V datech lze nalézt </w:t>
+      </w:r>
+      <w:r>
+        <w:t>naměřené příznaky</w:t>
+      </w:r>
+      <w:r>
+        <w:t>, kter</w:t>
+      </w:r>
+      <w:r>
+        <w:t>é</w:t>
+      </w:r>
+      <w:r>
+        <w:t xml:space="preserve"> jsou odlehl</w:t>
+      </w:r>
+      <w:r>
+        <w:t>é</w:t>
+      </w:r>
+      <w:r>
+        <w:t>. Vyskytují</w:t>
+      </w:r>
+      <w:r>
+        <w:t xml:space="preserve"> s</w:t>
+      </w:r>
+      <w:r>
+        <w:t xml:space="preserve">e u </w:t>
+      </w:r>
+      <w:r>
+        <w:t>4</w:t>
+      </w:r>
+      <w:r>
+        <w:t xml:space="preserve"> příznaků (</w:t>
       </w:r>
       <w:proofErr w:type="spellStart"/>
       <w:r>
@@ -1141,24 +1168,34 @@
       </w:r>
       <w:proofErr w:type="spellEnd"/>
       <w:r>
-        <w:t>) apod.</w:t>
-      </w:r>
-      <w:bookmarkStart w:id="1" w:name="_GoBack"/>
-      <w:bookmarkEnd w:id="1"/>
-      <w:r>
-        <w:t>, kdy lze nalézt data se záporným dojezdem nebo absurdně vysokým dojezdem. Tyto data lze zanedbat</w:t>
-      </w:r>
-      <w:r>
-        <w:t xml:space="preserve"> v případě, že počet vyloučených vozidel ze statistiky je </w:t>
-      </w:r>
-      <w:r>
-        <w:t>mnohem menší</w:t>
-      </w:r>
-      <w:r>
-        <w:t xml:space="preserve"> než celkový počet </w:t>
-      </w:r>
-      <w:r>
-        <w:t>vozidel</w:t>
+        <w:t>,</w:t>
+      </w:r>
+      <w:r>
+        <w:t xml:space="preserve"> </w:t>
+      </w:r>
+      <w:proofErr w:type="spellStart"/>
+      <w:r>
+        <w:t>displacement</w:t>
+      </w:r>
+      <w:proofErr w:type="spellEnd"/>
+      <w:r>
+        <w:t xml:space="preserve">, </w:t>
+      </w:r>
+      <w:proofErr w:type="spellStart"/>
+      <w:r>
+        <w:t>acceleration</w:t>
+      </w:r>
+      <w:proofErr w:type="spellEnd"/>
+      <w:r>
+        <w:t xml:space="preserve">, </w:t>
+      </w:r>
+      <w:proofErr w:type="spellStart"/>
+      <w:r>
+        <w:t>horsepower</w:t>
+      </w:r>
+      <w:proofErr w:type="spellEnd"/>
+      <w:r>
+        <w:t>)</w:t>
       </w:r>
       <w:r>
         <w:t>.</w:t>
@@ -1167,51 +1204,69 @@
         <w:t xml:space="preserve"> </w:t>
       </w:r>
       <w:r>
-        <w:t xml:space="preserve">U příznaku </w:t>
+        <w:t xml:space="preserve">Pro jejich nalezení jsem využil funkci </w:t>
       </w:r>
       <w:proofErr w:type="spellStart"/>
       <w:r>
-        <w:t>mpg</w:t>
+        <w:t>boxplot</w:t>
       </w:r>
       <w:proofErr w:type="spellEnd"/>
       <w:r>
-        <w:t xml:space="preserve"> se jedná o </w:t>
-      </w:r>
-      <w:r>
-        <w:t>6</w:t>
-      </w:r>
-      <w:r>
-        <w:t xml:space="preserve"> vozid</w:t>
-      </w:r>
-      <w:r>
-        <w:t>e</w:t>
-      </w:r>
-      <w:r>
-        <w:t>l</w:t>
-      </w:r>
-      <w:r>
-        <w:t xml:space="preserve"> (podle výše zmíněných kritérií)</w:t>
-      </w:r>
-      <w:r>
-        <w:t xml:space="preserve">, což je přibližně 1% z celkových dat a </w:t>
-      </w:r>
-      <w:r>
-        <w:t>proto se dá předpokládat, že chyba nepřesáhne</w:t>
-      </w:r>
-      <w:r>
-        <w:t xml:space="preserve"> kritickou mez. Pro biologická data se </w:t>
-      </w:r>
-      <w:r>
-        <w:t xml:space="preserve">považují </w:t>
-      </w:r>
-      <w:r>
-        <w:t>testy s chybou 5%</w:t>
-      </w:r>
-      <w:r>
-        <w:t xml:space="preserve"> za dostatečně přesné</w:t>
+        <w:t xml:space="preserve"> </w:t>
+      </w:r>
+      <w:r>
+        <w:t xml:space="preserve">viz </w:t>
+      </w:r>
+      <w:r>
+        <w:fldChar w:fldCharType="begin"/>
+      </w:r>
+      <w:r>
+        <w:instrText xml:space="preserve"> REF _Ref433841654 \h </w:instrText>
+      </w:r>
+      <w:r>
+        <w:fldChar w:fldCharType="separate"/>
+      </w:r>
+      <w:r>
+        <w:t>g</w:t>
+      </w:r>
+      <w:r>
+        <w:t xml:space="preserve">raf </w:t>
+      </w:r>
+      <w:r>
+        <w:rPr>
+          <w:noProof/>
+        </w:rPr>
+        <w:t>1</w:t>
+      </w:r>
+      <w:r>
+        <w:fldChar w:fldCharType="end"/>
       </w:r>
       <w:r>
         <w:t>.</w:t>
+      </w:r>
+      <w:r>
+        <w:t xml:space="preserve"> </w:t>
+      </w:r>
+      <w:r>
+        <w:t>Tyto data lze zanedbat v případě, že počet vyloučených</w:t>
+      </w:r>
+      <w:r>
+        <w:t xml:space="preserve"> měřených</w:t>
+      </w:r>
+      <w:r>
+        <w:t xml:space="preserve"> vozidel</w:t>
+      </w:r>
+      <w:r>
+        <w:t xml:space="preserve"> (instancí)</w:t>
+      </w:r>
+      <w:r>
+        <w:t xml:space="preserve"> ze statistiky je mnohem menší než celkový počet vozidel.</w:t>
+      </w:r>
+      <w:r>
+        <w:t xml:space="preserve"> Při zanedbání těchto dat v jednotlivých příznacích nedojde k chybě větší než 4%, což lze považovat za dostačující</w:t>
+      </w:r>
+      <w:r>
+        <w:t>. Např. v biomedicíně se testy s chybou 5% považují za dostatečně přesné.</w:t>
       </w:r>
     </w:p>
     <w:p/>
@@ -1230,15 +1285,460 @@
         <w:tblLook w:val="04A0" w:firstRow="1" w:lastRow="0" w:firstColumn="1" w:lastColumn="0" w:noHBand="0" w:noVBand="1"/>
       </w:tblPr>
       <w:tblGrid>
-        <w:gridCol w:w="9072"/>
+        <w:gridCol w:w="9062"/>
       </w:tblGrid>
       <w:tr>
         <w:tc>
           <w:tcPr>
             <w:tcW w:w="9062" w:type="dxa"/>
+            <w:vAlign w:val="center"/>
           </w:tcPr>
           <w:p>
-            <w:r>
+            <w:pPr>
+              <w:jc w:val="center"/>
+            </w:pPr>
+            <w:r>
+              <w:rPr>
+                <w:noProof/>
+                <w:lang w:eastAsia="cs-CZ"/>
+              </w:rPr>
+              <w:drawing>
+                <wp:inline distT="0" distB="0" distL="0" distR="0" wp14:anchorId="37FF958B" wp14:editId="6318C811">
+                  <wp:extent cx="4317615" cy="3240000"/>
+                  <wp:effectExtent l="0" t="0" r="6985" b="0"/>
+                  <wp:docPr id="3" name="Obrázek 3" descr="C:\Users\Milhouse\AppData\Local\Microsoft\Windows\INetCache\Content.Word\BoxplotAll.png"/>
+                  <wp:cNvGraphicFramePr>
+                    <a:graphicFrameLocks xmlns:a="http://schemas.openxmlformats.org/drawingml/2006/main" noChangeAspect="1"/>
+                  </wp:cNvGraphicFramePr>
+                  <a:graphic xmlns:a="http://schemas.openxmlformats.org/drawingml/2006/main">
+                    <a:graphicData uri="http://schemas.openxmlformats.org/drawingml/2006/picture">
+                      <pic:pic xmlns:pic="http://schemas.openxmlformats.org/drawingml/2006/picture">
+                        <pic:nvPicPr>
+                          <pic:cNvPr id="0" name="Picture 75" descr="C:\Users\Milhouse\AppData\Local\Microsoft\Windows\INetCache\Content.Word\BoxplotAll.png"/>
+                          <pic:cNvPicPr>
+                            <a:picLocks noChangeAspect="1" noChangeArrowheads="1"/>
+                          </pic:cNvPicPr>
+                        </pic:nvPicPr>
+                        <pic:blipFill>
+                          <a:blip r:embed="rId9">
+                            <a:extLst>
+                              <a:ext uri="{28A0092B-C50C-407E-A947-70E740481C1C}">
+                                <a14:useLocalDpi xmlns:a14="http://schemas.microsoft.com/office/drawing/2010/main" val="0"/>
+                              </a:ext>
+                            </a:extLst>
+                          </a:blip>
+                          <a:srcRect/>
+                          <a:stretch>
+                            <a:fillRect/>
+                          </a:stretch>
+                        </pic:blipFill>
+                        <pic:spPr bwMode="auto">
+                          <a:xfrm>
+                            <a:off x="0" y="0"/>
+                            <a:ext cx="4317615" cy="3240000"/>
+                          </a:xfrm>
+                          <a:prstGeom prst="rect">
+                            <a:avLst/>
+                          </a:prstGeom>
+                          <a:noFill/>
+                          <a:ln>
+                            <a:noFill/>
+                          </a:ln>
+                        </pic:spPr>
+                      </pic:pic>
+                    </a:graphicData>
+                  </a:graphic>
+                </wp:inline>
+              </w:drawing>
+            </w:r>
+          </w:p>
+        </w:tc>
+      </w:tr>
+      <w:tr>
+        <w:tc>
+          <w:tcPr>
+            <w:tcW w:w="9062" w:type="dxa"/>
+            <w:vAlign w:val="center"/>
+          </w:tcPr>
+          <w:p>
+            <w:pPr>
+              <w:jc w:val="center"/>
+            </w:pPr>
+            <w:bookmarkStart w:id="1" w:name="_Ref433841654"/>
+            <w:r>
+              <w:t xml:space="preserve">Graf </w:t>
+            </w:r>
+            <w:r>
+              <w:fldChar w:fldCharType="begin"/>
+            </w:r>
+            <w:r>
+              <w:instrText xml:space="preserve"> SEQ Graf \* ARABIC </w:instrText>
+            </w:r>
+            <w:r>
+              <w:fldChar w:fldCharType="separate"/>
+            </w:r>
+            <w:r>
+              <w:rPr>
+                <w:noProof/>
+              </w:rPr>
+              <w:t>1</w:t>
+            </w:r>
+            <w:r>
+              <w:fldChar w:fldCharType="end"/>
+            </w:r>
+            <w:bookmarkEnd w:id="1"/>
+            <w:r>
+              <w:t xml:space="preserve"> Příznaky a jejich odlehlé hodnoty</w:t>
+            </w:r>
+          </w:p>
+        </w:tc>
+      </w:tr>
+    </w:tbl>
+    <w:p/>
+    <w:p>
+      <w:pPr>
+        <w:rPr>
+          <w:rFonts w:cs="Times New Roman"/>
+        </w:rPr>
+      </w:pPr>
+      <w:r>
+        <w:rPr>
+          <w:rFonts w:cs="Times New Roman"/>
+        </w:rPr>
+        <w:t xml:space="preserve">Jak je vidět v </w:t>
+      </w:r>
+      <w:r>
+        <w:rPr>
+          <w:rFonts w:cs="Times New Roman"/>
+        </w:rPr>
+        <w:fldChar w:fldCharType="begin"/>
+      </w:r>
+      <w:r>
+        <w:rPr>
+          <w:rFonts w:cs="Times New Roman"/>
+        </w:rPr>
+        <w:instrText xml:space="preserve"> REF _Ref433841970 \h </w:instrText>
+      </w:r>
+      <w:r>
+        <w:rPr>
+          <w:rFonts w:cs="Times New Roman"/>
+        </w:rPr>
+      </w:r>
+      <w:r>
+        <w:rPr>
+          <w:rFonts w:cs="Times New Roman"/>
+        </w:rPr>
+        <w:fldChar w:fldCharType="separate"/>
+      </w:r>
+      <w:r>
+        <w:t xml:space="preserve">grafu </w:t>
+      </w:r>
+      <w:r>
+        <w:rPr>
+          <w:noProof/>
+        </w:rPr>
+        <w:t>2</w:t>
+      </w:r>
+      <w:r>
+        <w:rPr>
+          <w:rFonts w:cs="Times New Roman"/>
+        </w:rPr>
+        <w:fldChar w:fldCharType="end"/>
+      </w:r>
+      <w:r>
+        <w:rPr>
+          <w:rFonts w:cs="Times New Roman"/>
+        </w:rPr>
+        <w:t xml:space="preserve"> při vyloučení odlehlých dat lze </w:t>
+      </w:r>
+      <w:r>
+        <w:rPr>
+          <w:rFonts w:cs="Times New Roman"/>
+        </w:rPr>
+        <w:t xml:space="preserve">využít funkce </w:t>
+      </w:r>
+      <w:proofErr w:type="spellStart"/>
+      <w:r>
+        <w:rPr>
+          <w:rFonts w:cs="Times New Roman"/>
+          <w:i/>
+        </w:rPr>
+        <w:t>lm</w:t>
+      </w:r>
+      <w:proofErr w:type="spellEnd"/>
+      <w:r>
+        <w:rPr>
+          <w:rFonts w:cs="Times New Roman"/>
+        </w:rPr>
+        <w:t xml:space="preserve"> z jazyka R pro vyjádření závislosti spotřeby na hmotnosti vozidla.</w:t>
+      </w:r>
+    </w:p>
+    <w:p>
+      <w:pPr>
+        <w:rPr>
+          <w:rFonts w:cs="Times New Roman"/>
+        </w:rPr>
+      </w:pPr>
+      <w:r>
+        <w:rPr>
+          <w:rFonts w:cs="Times New Roman"/>
+        </w:rPr>
+        <w:t>Výsledkem je tedy rovnice přímky (y=k*</w:t>
+      </w:r>
+      <w:proofErr w:type="spellStart"/>
+      <w:r>
+        <w:rPr>
+          <w:rFonts w:cs="Times New Roman"/>
+        </w:rPr>
+        <w:t>x+q</w:t>
+      </w:r>
+      <w:proofErr w:type="spellEnd"/>
+      <w:r>
+        <w:rPr>
+          <w:rFonts w:cs="Times New Roman"/>
+        </w:rPr>
+        <w:t>)</w:t>
+      </w:r>
+      <w:r>
+        <w:rPr>
+          <w:rFonts w:cs="Times New Roman"/>
+        </w:rPr>
+        <w:t xml:space="preserve">. Kdy pomocí </w:t>
+      </w:r>
+      <w:proofErr w:type="spellStart"/>
+      <w:r>
+        <w:rPr>
+          <w:rFonts w:cs="Times New Roman"/>
+          <w:i/>
+        </w:rPr>
+        <w:t>coef</w:t>
+      </w:r>
+      <w:proofErr w:type="spellEnd"/>
+      <w:r>
+        <w:rPr>
+          <w:rFonts w:cs="Times New Roman"/>
+        </w:rPr>
+        <w:t xml:space="preserve"> jsem zjistil tzv. sm</w:t>
+      </w:r>
+      <w:r>
+        <w:rPr>
+          <w:rFonts w:cs="Times New Roman"/>
+        </w:rPr>
+        <w:t>ěrnici přímky (k), která je přibližně -91,3 a koeficient q (určující po</w:t>
+      </w:r>
+      <w:r>
+        <w:rPr>
+          <w:rFonts w:cs="Times New Roman"/>
+        </w:rPr>
+        <w:t>sun přímky na ose y) přibližně 5116.</w:t>
+      </w:r>
+    </w:p>
+    <w:p>
+      <w:pPr>
+        <w:rPr>
+          <w:rFonts w:cs="Times New Roman"/>
+        </w:rPr>
+      </w:pPr>
+      <w:r>
+        <w:rPr>
+          <w:rFonts w:cs="Times New Roman"/>
+        </w:rPr>
+        <w:t xml:space="preserve">Pomocí funkce </w:t>
+      </w:r>
+      <w:proofErr w:type="spellStart"/>
+      <w:r>
+        <w:rPr>
+          <w:rFonts w:cs="Times New Roman"/>
+          <w:i/>
+        </w:rPr>
+        <w:t>anova</w:t>
+      </w:r>
+      <w:proofErr w:type="spellEnd"/>
+      <w:r>
+        <w:rPr>
+          <w:rFonts w:cs="Times New Roman"/>
+          <w:i/>
+        </w:rPr>
+        <w:t xml:space="preserve"> </w:t>
+      </w:r>
+      <w:r>
+        <w:rPr>
+          <w:rFonts w:cs="Times New Roman"/>
+        </w:rPr>
+        <w:t xml:space="preserve">z vypočteného modelu pomocí funkce </w:t>
+      </w:r>
+      <w:proofErr w:type="spellStart"/>
+      <w:r>
+        <w:rPr>
+          <w:rFonts w:cs="Times New Roman"/>
+          <w:i/>
+        </w:rPr>
+        <w:t>lm</w:t>
+      </w:r>
+      <w:proofErr w:type="spellEnd"/>
+      <w:r>
+        <w:rPr>
+          <w:rFonts w:cs="Times New Roman"/>
+          <w:i/>
+        </w:rPr>
+        <w:t xml:space="preserve"> </w:t>
+      </w:r>
+      <w:r>
+        <w:rPr>
+          <w:rFonts w:cs="Times New Roman"/>
+        </w:rPr>
+        <w:t>jsem</w:t>
+      </w:r>
+      <w:r>
+        <w:rPr>
+          <w:rFonts w:cs="Times New Roman"/>
+          <w:i/>
+        </w:rPr>
+        <w:t xml:space="preserve"> </w:t>
+      </w:r>
+      <w:r>
+        <w:rPr>
+          <w:rFonts w:cs="Times New Roman"/>
+        </w:rPr>
+        <w:t>zjistil, že</w:t>
+      </w:r>
+      <w:r>
+        <w:rPr>
+          <w:rFonts w:cs="Times New Roman"/>
+        </w:rPr>
+        <w:t xml:space="preserve"> výsledek </w:t>
+      </w:r>
+      <w:r>
+        <w:rPr>
+          <w:rFonts w:cs="Times New Roman"/>
+        </w:rPr>
+        <w:t>je</w:t>
+      </w:r>
+      <w:r>
+        <w:rPr>
+          <w:rFonts w:cs="Times New Roman"/>
+        </w:rPr>
+        <w:t xml:space="preserve"> statisticky významný</w:t>
+      </w:r>
+      <w:r>
+        <w:rPr>
+          <w:rFonts w:cs="Times New Roman"/>
+        </w:rPr>
+        <w:t>, jak lze</w:t>
+      </w:r>
+      <w:r>
+        <w:rPr>
+          <w:rFonts w:cs="Times New Roman"/>
+        </w:rPr>
+        <w:t xml:space="preserve"> z </w:t>
+      </w:r>
+      <w:r>
+        <w:rPr>
+          <w:rFonts w:cs="Times New Roman"/>
+        </w:rPr>
+        <w:fldChar w:fldCharType="begin"/>
+      </w:r>
+      <w:r>
+        <w:rPr>
+          <w:rFonts w:cs="Times New Roman"/>
+        </w:rPr>
+        <w:instrText xml:space="preserve"> REF _Ref433841970 \h </w:instrText>
+      </w:r>
+      <w:r>
+        <w:rPr>
+          <w:rFonts w:cs="Times New Roman"/>
+        </w:rPr>
+      </w:r>
+      <w:r>
+        <w:rPr>
+          <w:rFonts w:cs="Times New Roman"/>
+        </w:rPr>
+        <w:fldChar w:fldCharType="separate"/>
+      </w:r>
+      <w:r>
+        <w:t>g</w:t>
+      </w:r>
+      <w:r>
+        <w:t>raf</w:t>
+      </w:r>
+      <w:r>
+        <w:t>u</w:t>
+      </w:r>
+      <w:r>
+        <w:t xml:space="preserve"> </w:t>
+      </w:r>
+      <w:r>
+        <w:rPr>
+          <w:noProof/>
+        </w:rPr>
+        <w:t>2</w:t>
+      </w:r>
+      <w:r>
+        <w:rPr>
+          <w:rFonts w:cs="Times New Roman"/>
+        </w:rPr>
+        <w:fldChar w:fldCharType="end"/>
+      </w:r>
+      <w:r>
+        <w:rPr>
+          <w:rFonts w:cs="Times New Roman"/>
+        </w:rPr>
+        <w:t xml:space="preserve"> pozorovat, </w:t>
+      </w:r>
+      <w:r>
+        <w:rPr>
+          <w:rFonts w:cs="Times New Roman"/>
+        </w:rPr>
+        <w:t>že</w:t>
+      </w:r>
+      <w:r>
+        <w:rPr>
+          <w:rFonts w:cs="Times New Roman"/>
+        </w:rPr>
+        <w:t xml:space="preserve"> se snižující se hmotností vozidla se zvyšuje, dojez na jeden galon paliva.</w:t>
+      </w:r>
+    </w:p>
+    <w:p/>
+    <w:p>
+      <w:pPr>
+        <w:rPr>
+          <w:rFonts w:cs="Times New Roman"/>
+        </w:rPr>
+      </w:pPr>
+    </w:p>
+    <w:tbl>
+      <w:tblPr>
+        <w:tblStyle w:val="Mkatabulky"/>
+        <w:tblW w:w="0" w:type="auto"/>
+        <w:tblBorders>
+          <w:top w:val="none" w:sz="0" w:space="0" w:color="auto"/>
+          <w:left w:val="none" w:sz="0" w:space="0" w:color="auto"/>
+          <w:bottom w:val="none" w:sz="0" w:space="0" w:color="auto"/>
+          <w:right w:val="none" w:sz="0" w:space="0" w:color="auto"/>
+          <w:insideH w:val="none" w:sz="0" w:space="0" w:color="auto"/>
+          <w:insideV w:val="none" w:sz="0" w:space="0" w:color="auto"/>
+        </w:tblBorders>
+        <w:tblLook w:val="04A0" w:firstRow="1" w:lastRow="0" w:firstColumn="1" w:lastColumn="0" w:noHBand="0" w:noVBand="1"/>
+      </w:tblPr>
+      <w:tblGrid>
+        <w:gridCol w:w="9062"/>
+      </w:tblGrid>
+      <w:tr>
+        <w:tc>
+          <w:tcPr>
+            <w:tcW w:w="9062" w:type="dxa"/>
+            <w:vAlign w:val="center"/>
+          </w:tcPr>
+          <w:p>
+            <w:pPr>
+              <w:jc w:val="center"/>
+            </w:pPr>
+            <w:r>
+              <w:rPr>
+                <w:noProof/>
+                <w:lang w:eastAsia="cs-CZ"/>
+              </w:rPr>
+              <w:lastRenderedPageBreak/>
               <w:pict>
                 <v:shapetype id="_x0000_t75" coordsize="21600,21600" o:spt="75" o:preferrelative="t" path="m@4@5l@4@11@9@11@9@5xe" filled="f" stroked="f">
                   <v:stroke joinstyle="miter"/>
@@ -1259,8 +1759,8 @@
                   <v:path o:extrusionok="f" gradientshapeok="t" o:connecttype="rect"/>
                   <o:lock v:ext="edit" aspectratio="t"/>
                 </v:shapetype>
-                <v:shape id="_x0000_i1025" type="#_x0000_t75" style="width:453pt;height:339.75pt">
-                  <v:imagedata r:id="rId9" o:title="ZavislostMPGVW"/>
+                <v:shape id="_x0000_i1025" type="#_x0000_t75" style="width:339.9pt;height:255.35pt">
+                  <v:imagedata r:id="rId10" o:title="ZavislostFiltredMPGVW"/>
                 </v:shape>
               </w:pict>
             </w:r>
@@ -1271,12 +1771,13 @@
         <w:tc>
           <w:tcPr>
             <w:tcW w:w="9062" w:type="dxa"/>
+            <w:vAlign w:val="center"/>
           </w:tcPr>
           <w:p>
             <w:pPr>
               <w:jc w:val="center"/>
             </w:pPr>
-            <w:bookmarkStart w:id="2" w:name="_Ref433819612"/>
+            <w:bookmarkStart w:id="2" w:name="_Ref433841970"/>
             <w:r>
               <w:t xml:space="preserve">Graf </w:t>
             </w:r>
@@ -1293,34 +1794,194 @@
               <w:rPr>
                 <w:noProof/>
               </w:rPr>
-              <w:t>1</w:t>
+              <w:t>2</w:t>
             </w:r>
             <w:r>
               <w:fldChar w:fldCharType="end"/>
             </w:r>
             <w:bookmarkEnd w:id="2"/>
             <w:r>
-              <w:t xml:space="preserve"> </w:t>
-            </w:r>
-            <w:r>
-              <w:t xml:space="preserve">Závislost </w:t>
-            </w:r>
-            <w:r>
-              <w:t>spotřeby</w:t>
+              <w:t xml:space="preserve"> Závislost spotřeby</w:t>
             </w:r>
             <w:r>
               <w:t xml:space="preserve"> na</w:t>
             </w:r>
             <w:r>
-              <w:t xml:space="preserve"> hmotnosti všech vozidel</w:t>
-            </w:r>
-            <w:r>
-              <w:t xml:space="preserve"> i s odlehlými daty</w:t>
+              <w:t xml:space="preserve"> hmotnosti </w:t>
+            </w:r>
+            <w:r>
+              <w:t>vybraných</w:t>
+            </w:r>
+            <w:r>
+              <w:t xml:space="preserve"> vozidel</w:t>
             </w:r>
           </w:p>
         </w:tc>
       </w:tr>
     </w:tbl>
+    <w:p>
+      <w:pPr>
+        <w:rPr>
+          <w:rFonts w:cs="Times New Roman"/>
+        </w:rPr>
+      </w:pPr>
+    </w:p>
+    <w:p>
+      <w:pPr>
+        <w:rPr>
+          <w:rFonts w:cs="Times New Roman"/>
+        </w:rPr>
+      </w:pPr>
+      <w:r>
+        <w:rPr>
+          <w:rFonts w:cs="Times New Roman"/>
+        </w:rPr>
+        <w:t xml:space="preserve">Dále můžeme například pozorovat závislost spotřeby (resp. dojezdu na galon paliva) na roku výroby vozidla (viz </w:t>
+      </w:r>
+      <w:r>
+        <w:rPr>
+          <w:rFonts w:cs="Times New Roman"/>
+        </w:rPr>
+        <w:fldChar w:fldCharType="begin"/>
+      </w:r>
+      <w:r>
+        <w:rPr>
+          <w:rFonts w:cs="Times New Roman"/>
+        </w:rPr>
+        <w:instrText xml:space="preserve"> REF _Ref433845999 \h </w:instrText>
+      </w:r>
+      <w:r>
+        <w:rPr>
+          <w:rFonts w:cs="Times New Roman"/>
+        </w:rPr>
+      </w:r>
+      <w:r>
+        <w:rPr>
+          <w:rFonts w:cs="Times New Roman"/>
+        </w:rPr>
+        <w:fldChar w:fldCharType="separate"/>
+      </w:r>
+      <w:r>
+        <w:t xml:space="preserve">Graf </w:t>
+      </w:r>
+      <w:r>
+        <w:rPr>
+          <w:noProof/>
+        </w:rPr>
+        <w:t>3</w:t>
+      </w:r>
+      <w:r>
+        <w:rPr>
+          <w:rFonts w:cs="Times New Roman"/>
+        </w:rPr>
+        <w:fldChar w:fldCharType="end"/>
+      </w:r>
+      <w:r>
+        <w:rPr>
+          <w:rFonts w:cs="Times New Roman"/>
+        </w:rPr>
+        <w:t>) nebo</w:t>
+      </w:r>
+      <w:r>
+        <w:rPr>
+          <w:rFonts w:cs="Times New Roman"/>
+        </w:rPr>
+        <w:t xml:space="preserve"> na velikosti motoru (viz </w:t>
+      </w:r>
+      <w:r>
+        <w:rPr>
+          <w:rFonts w:cs="Times New Roman"/>
+        </w:rPr>
+        <w:fldChar w:fldCharType="begin"/>
+      </w:r>
+      <w:r>
+        <w:rPr>
+          <w:rFonts w:cs="Times New Roman"/>
+        </w:rPr>
+        <w:instrText xml:space="preserve"> REF _Ref433846007 \h </w:instrText>
+      </w:r>
+      <w:r>
+        <w:rPr>
+          <w:rFonts w:cs="Times New Roman"/>
+        </w:rPr>
+      </w:r>
+      <w:r>
+        <w:rPr>
+          <w:rFonts w:cs="Times New Roman"/>
+        </w:rPr>
+        <w:fldChar w:fldCharType="separate"/>
+      </w:r>
+      <w:r>
+        <w:t xml:space="preserve">Graf </w:t>
+      </w:r>
+      <w:r>
+        <w:rPr>
+          <w:noProof/>
+        </w:rPr>
+        <w:t>4</w:t>
+      </w:r>
+      <w:r>
+        <w:rPr>
+          <w:rFonts w:cs="Times New Roman"/>
+        </w:rPr>
+        <w:fldChar w:fldCharType="end"/>
+      </w:r>
+      <w:r>
+        <w:rPr>
+          <w:rFonts w:cs="Times New Roman"/>
+        </w:rPr>
+        <w:t>).</w:t>
+      </w:r>
+      <w:r>
+        <w:rPr>
+          <w:rFonts w:cs="Times New Roman"/>
+        </w:rPr>
+        <w:t xml:space="preserve"> Závislost </w:t>
+      </w:r>
+      <w:r>
+        <w:rPr>
+          <w:rFonts w:cs="Times New Roman"/>
+        </w:rPr>
+        <w:t>spotřebou</w:t>
+      </w:r>
+      <w:r>
+        <w:rPr>
+          <w:rFonts w:cs="Times New Roman"/>
+        </w:rPr>
+        <w:t xml:space="preserve"> a jinými příznaky</w:t>
+      </w:r>
+      <w:r>
+        <w:rPr>
+          <w:rFonts w:cs="Times New Roman"/>
+        </w:rPr>
+        <w:t xml:space="preserve"> </w:t>
+      </w:r>
+      <w:r>
+        <w:rPr>
+          <w:rFonts w:cs="Times New Roman"/>
+        </w:rPr>
+        <w:t xml:space="preserve">tedy </w:t>
+      </w:r>
+      <w:r>
+        <w:rPr>
+          <w:rFonts w:cs="Times New Roman"/>
+        </w:rPr>
+        <w:t>lze nalézt</w:t>
+      </w:r>
+      <w:r>
+        <w:rPr>
+          <w:rFonts w:cs="Times New Roman"/>
+        </w:rPr>
+        <w:t>.</w:t>
+      </w:r>
+    </w:p>
+    <w:p>
+      <w:pPr>
+        <w:rPr>
+          <w:rFonts w:cs="Times New Roman"/>
+        </w:rPr>
+      </w:pPr>
+    </w:p>
     <w:p>
       <w:pPr>
         <w:rPr>
@@ -1343,23 +2004,22 @@
         <w:tblLook w:val="04A0" w:firstRow="1" w:lastRow="0" w:firstColumn="1" w:lastColumn="0" w:noHBand="0" w:noVBand="1"/>
       </w:tblPr>
       <w:tblGrid>
-        <w:gridCol w:w="9072"/>
+        <w:gridCol w:w="9062"/>
       </w:tblGrid>
       <w:tr>
         <w:tc>
           <w:tcPr>
             <w:tcW w:w="9062" w:type="dxa"/>
+            <w:vAlign w:val="center"/>
           </w:tcPr>
           <w:p>
-            <w:r>
-              <w:rPr>
-                <w:noProof/>
-                <w:lang w:eastAsia="cs-CZ"/>
-              </w:rPr>
-              <w:lastRenderedPageBreak/>
+            <w:pPr>
+              <w:jc w:val="center"/>
+            </w:pPr>
+            <w:r>
               <w:pict>
-                <v:shape id="_x0000_i1026" type="#_x0000_t75" style="width:453pt;height:339.75pt">
-                  <v:imagedata r:id="rId10" o:title="ZavislostFiltredMPGVW"/>
+                <v:shape id="_x0000_i1026" type="#_x0000_t75" style="width:339.9pt;height:255.35pt">
+                  <v:imagedata r:id="rId11" o:title="DalsiZavislostMPGMY2"/>
                 </v:shape>
               </w:pict>
             </w:r>
@@ -1370,12 +2030,158 @@
         <w:tc>
           <w:tcPr>
             <w:tcW w:w="9062" w:type="dxa"/>
+            <w:vAlign w:val="center"/>
+          </w:tcPr>
+          <w:p>
+            <w:pPr>
+              <w:keepNext/>
+              <w:jc w:val="center"/>
+            </w:pPr>
+            <w:bookmarkStart w:id="3" w:name="_Ref433845999"/>
+            <w:r>
+              <w:t xml:space="preserve">Graf </w:t>
+            </w:r>
+            <w:r>
+              <w:fldChar w:fldCharType="begin"/>
+            </w:r>
+            <w:r>
+              <w:instrText xml:space="preserve"> SEQ Graf \* ARABIC </w:instrText>
+            </w:r>
+            <w:r>
+              <w:fldChar w:fldCharType="separate"/>
+            </w:r>
+            <w:r>
+              <w:rPr>
+                <w:noProof/>
+              </w:rPr>
+              <w:t>3</w:t>
+            </w:r>
+            <w:r>
+              <w:fldChar w:fldCharType="end"/>
+            </w:r>
+            <w:bookmarkEnd w:id="3"/>
+            <w:r>
+              <w:t xml:space="preserve"> </w:t>
+            </w:r>
+            <w:r>
+              <w:t xml:space="preserve">Závislost spotřeby </w:t>
+            </w:r>
+            <w:r>
+              <w:t>na roku výroby</w:t>
+            </w:r>
+            <w:r>
+              <w:t xml:space="preserve"> vozidel</w:t>
+            </w:r>
+          </w:p>
+        </w:tc>
+      </w:tr>
+    </w:tbl>
+    <w:p>
+      <w:pPr>
+        <w:pStyle w:val="Titulek"/>
+        <w:rPr>
+          <w:rFonts w:cs="Times New Roman"/>
+        </w:rPr>
+      </w:pPr>
+    </w:p>
+    <w:tbl>
+      <w:tblPr>
+        <w:tblStyle w:val="Mkatabulky"/>
+        <w:tblW w:w="0" w:type="auto"/>
+        <w:tblBorders>
+          <w:top w:val="none" w:sz="0" w:space="0" w:color="auto"/>
+          <w:left w:val="none" w:sz="0" w:space="0" w:color="auto"/>
+          <w:bottom w:val="none" w:sz="0" w:space="0" w:color="auto"/>
+          <w:right w:val="none" w:sz="0" w:space="0" w:color="auto"/>
+          <w:insideH w:val="none" w:sz="0" w:space="0" w:color="auto"/>
+          <w:insideV w:val="none" w:sz="0" w:space="0" w:color="auto"/>
+        </w:tblBorders>
+        <w:tblLook w:val="04A0" w:firstRow="1" w:lastRow="0" w:firstColumn="1" w:lastColumn="0" w:noHBand="0" w:noVBand="1"/>
+      </w:tblPr>
+      <w:tblGrid>
+        <w:gridCol w:w="9062"/>
+      </w:tblGrid>
+      <w:tr>
+        <w:tc>
+          <w:tcPr>
+            <w:tcW w:w="9062" w:type="dxa"/>
+            <w:vAlign w:val="center"/>
           </w:tcPr>
           <w:p>
             <w:pPr>
               <w:jc w:val="center"/>
             </w:pPr>
             <w:r>
+              <w:rPr>
+                <w:noProof/>
+                <w:lang w:eastAsia="cs-CZ"/>
+              </w:rPr>
+              <w:lastRenderedPageBreak/>
+              <w:drawing>
+                <wp:inline distT="0" distB="0" distL="0" distR="0" wp14:anchorId="76188CFB" wp14:editId="26E56DC6">
+                  <wp:extent cx="4317617" cy="3240000"/>
+                  <wp:effectExtent l="0" t="0" r="6985" b="0"/>
+                  <wp:docPr id="7" name="Obrázek 7" descr="C:\Users\Milhouse\AppData\Local\Microsoft\Windows\INetCache\Content.Word\DalsiZavislostMPGDis.png"/>
+                  <wp:cNvGraphicFramePr>
+                    <a:graphicFrameLocks xmlns:a="http://schemas.openxmlformats.org/drawingml/2006/main" noChangeAspect="1"/>
+                  </wp:cNvGraphicFramePr>
+                  <a:graphic xmlns:a="http://schemas.openxmlformats.org/drawingml/2006/main">
+                    <a:graphicData uri="http://schemas.openxmlformats.org/drawingml/2006/picture">
+                      <pic:pic xmlns:pic="http://schemas.openxmlformats.org/drawingml/2006/picture">
+                        <pic:nvPicPr>
+                          <pic:cNvPr id="0" name="Picture 86" descr="C:\Users\Milhouse\AppData\Local\Microsoft\Windows\INetCache\Content.Word\DalsiZavislostMPGDis.png"/>
+                          <pic:cNvPicPr>
+                            <a:picLocks noChangeAspect="1" noChangeArrowheads="1"/>
+                          </pic:cNvPicPr>
+                        </pic:nvPicPr>
+                        <pic:blipFill>
+                          <a:blip r:embed="rId12">
+                            <a:extLst>
+                              <a:ext uri="{28A0092B-C50C-407E-A947-70E740481C1C}">
+                                <a14:useLocalDpi xmlns:a14="http://schemas.microsoft.com/office/drawing/2010/main" val="0"/>
+                              </a:ext>
+                            </a:extLst>
+                          </a:blip>
+                          <a:srcRect/>
+                          <a:stretch>
+                            <a:fillRect/>
+                          </a:stretch>
+                        </pic:blipFill>
+                        <pic:spPr bwMode="auto">
+                          <a:xfrm>
+                            <a:off x="0" y="0"/>
+                            <a:ext cx="4317617" cy="3240000"/>
+                          </a:xfrm>
+                          <a:prstGeom prst="rect">
+                            <a:avLst/>
+                          </a:prstGeom>
+                          <a:noFill/>
+                          <a:ln>
+                            <a:noFill/>
+                          </a:ln>
+                        </pic:spPr>
+                      </pic:pic>
+                    </a:graphicData>
+                  </a:graphic>
+                </wp:inline>
+              </w:drawing>
+            </w:r>
+          </w:p>
+        </w:tc>
+      </w:tr>
+      <w:tr>
+        <w:tc>
+          <w:tcPr>
+            <w:tcW w:w="9062" w:type="dxa"/>
+            <w:vAlign w:val="center"/>
+          </w:tcPr>
+          <w:p>
+            <w:pPr>
+              <w:keepNext/>
+              <w:jc w:val="center"/>
+            </w:pPr>
+            <w:bookmarkStart w:id="4" w:name="_Ref433846007"/>
+            <w:r>
               <w:t xml:space="preserve">Graf </w:t>
             </w:r>
             <w:r>
@@ -1391,19 +2197,29 @@
               <w:rPr>
                 <w:noProof/>
               </w:rPr>
-              <w:t>2</w:t>
+              <w:t>4</w:t>
             </w:r>
             <w:r>
               <w:fldChar w:fldCharType="end"/>
             </w:r>
-            <w:r>
-              <w:t xml:space="preserve"> Závislost spotřeby hmotnosti </w:t>
-            </w:r>
-            <w:r>
-              <w:t>vybraných</w:t>
-            </w:r>
-            <w:r>
-              <w:t xml:space="preserve"> vozidel</w:t>
+            <w:bookmarkEnd w:id="4"/>
+            <w:r>
+              <w:t xml:space="preserve"> </w:t>
+            </w:r>
+            <w:r>
+              <w:t xml:space="preserve">Závislost spotřeby </w:t>
+            </w:r>
+            <w:r>
+              <w:t>na velikosti</w:t>
+            </w:r>
+            <w:r>
+              <w:t xml:space="preserve"> </w:t>
+            </w:r>
+            <w:r>
+              <w:t xml:space="preserve">motoru </w:t>
+            </w:r>
+            <w:r>
+              <w:t>vybraných vozidel</w:t>
             </w:r>
           </w:p>
         </w:tc>
@@ -1411,64 +2227,73 @@
     </w:tbl>
     <w:p>
       <w:pPr>
-        <w:rPr>
-          <w:rFonts w:cs="Times New Roman"/>
-        </w:rPr>
-      </w:pPr>
+        <w:pStyle w:val="Nadpis1"/>
+        <w:rPr>
+          <w:rFonts w:cs="Times New Roman"/>
+        </w:rPr>
+      </w:pPr>
+      <w:r>
+        <w:rPr>
+          <w:rFonts w:cs="Times New Roman"/>
+        </w:rPr>
+        <w:t>Závěr</w:t>
+      </w:r>
     </w:p>
     <w:p>
-      <w:pPr>
-        <w:rPr>
-          <w:rFonts w:cs="Times New Roman"/>
-        </w:rPr>
-      </w:pPr>
+      <w:r>
+        <w:t xml:space="preserve"> V tomto úkolu jsem</w:t>
+      </w:r>
+      <w:r>
+        <w:t xml:space="preserve"> po patřičných úpravách, které jsem popsal výše,</w:t>
+      </w:r>
+      <w:r>
+        <w:t xml:space="preserve"> analyzoval</w:t>
+      </w:r>
+      <w:r>
+        <w:t xml:space="preserve"> data</w:t>
+      </w:r>
+      <w:r>
+        <w:t xml:space="preserve"> </w:t>
+      </w:r>
+      <w:r>
+        <w:t>naměřená na jednotlivých modelech aut</w:t>
+      </w:r>
+      <w:r>
+        <w:t>.</w:t>
+      </w:r>
+      <w:r>
+        <w:t xml:space="preserve"> Následně jsem vizualizoval několik závislostí</w:t>
+      </w:r>
+      <w:r>
+        <w:t xml:space="preserve"> pro splnění výše uvedených úkolů.</w:t>
+      </w:r>
     </w:p>
     <w:p>
-      <w:pPr>
-        <w:rPr>
-          <w:rFonts w:cs="Times New Roman"/>
-        </w:rPr>
-      </w:pPr>
-      <w:r>
-        <w:rPr>
-          <w:rFonts w:cs="Times New Roman"/>
-        </w:rPr>
-        <w:t xml:space="preserve">Jak je </w:t>
-      </w:r>
-      <w:r>
-        <w:rPr>
-          <w:rFonts w:cs="Times New Roman"/>
-        </w:rPr>
-        <w:t xml:space="preserve">vidět v </w:t>
-      </w:r>
-      <w:r>
-        <w:rPr>
-          <w:rFonts w:cs="Times New Roman"/>
-        </w:rPr>
+      <w:bookmarkStart w:id="5" w:name="_GoBack"/>
+      <w:bookmarkEnd w:id="5"/>
+      <w:r>
+        <w:t>Závislost</w:t>
+      </w:r>
+      <w:r>
+        <w:t xml:space="preserve"> spotřeby jsem</w:t>
+      </w:r>
+      <w:r>
+        <w:t xml:space="preserve"> vizualizoval</w:t>
+      </w:r>
+      <w:r>
+        <w:t xml:space="preserve"> u </w:t>
+      </w:r>
+      <w:r>
         <w:fldChar w:fldCharType="begin"/>
       </w:r>
       <w:r>
-        <w:rPr>
-          <w:rFonts w:cs="Times New Roman"/>
-        </w:rPr>
-        <w:instrText xml:space="preserve"> REF _Ref433819612 \h </w:instrText>
-      </w:r>
-      <w:r>
-        <w:rPr>
-          <w:rFonts w:cs="Times New Roman"/>
-        </w:rPr>
-      </w:r>
-      <w:r>
-        <w:rPr>
-          <w:rFonts w:cs="Times New Roman"/>
-        </w:rPr>
+        <w:instrText xml:space="preserve"> REF _Ref433841970 \h </w:instrText>
+      </w:r>
+      <w:r>
         <w:fldChar w:fldCharType="separate"/>
       </w:r>
       <w:r>
-        <w:t>g</w:t>
-      </w:r>
-      <w:r>
-        <w:t>raf</w:t>
+        <w:t>Graf</w:t>
       </w:r>
       <w:r>
         <w:t>u</w:t>
@@ -1480,146 +2305,158 @@
         <w:rPr>
           <w:noProof/>
         </w:rPr>
-        <w:t>1</w:t>
-      </w:r>
-      <w:r>
-        <w:rPr>
-          <w:rFonts w:cs="Times New Roman"/>
-        </w:rPr>
+        <w:t>2</w:t>
+      </w:r>
+      <w:r>
         <w:fldChar w:fldCharType="end"/>
       </w:r>
       <w:r>
-        <w:rPr>
-          <w:rFonts w:cs="Times New Roman"/>
-        </w:rPr>
-        <w:t xml:space="preserve"> jsou zde odlehlé hodnoty, jak jsem zmínil výše v příkladu o vyřazování dat s odlehlými </w:t>
-      </w:r>
-      <w:r>
-        <w:rPr>
-          <w:rFonts w:cs="Times New Roman"/>
-        </w:rPr>
-        <w:t xml:space="preserve">příznaky </w:t>
+        <w:t xml:space="preserve">, </w:t>
+      </w:r>
+      <w:r>
+        <w:fldChar w:fldCharType="begin"/>
+      </w:r>
+      <w:r>
+        <w:instrText xml:space="preserve"> REF _Ref433845999 \h </w:instrText>
+      </w:r>
+      <w:r>
+        <w:fldChar w:fldCharType="separate"/>
+      </w:r>
+      <w:r>
+        <w:rPr>
+          <w:noProof/>
+        </w:rPr>
+        <w:t>3</w:t>
+      </w:r>
+      <w:r>
+        <w:fldChar w:fldCharType="end"/>
+      </w:r>
+      <w:r>
+        <w:t xml:space="preserve"> a </w:t>
+      </w:r>
+      <w:r>
+        <w:fldChar w:fldCharType="begin"/>
+      </w:r>
+      <w:r>
+        <w:instrText xml:space="preserve"> REF _Ref433846007 \h </w:instrText>
+      </w:r>
+      <w:r>
+        <w:fldChar w:fldCharType="separate"/>
+      </w:r>
+      <w:r>
+        <w:rPr>
+          <w:noProof/>
+        </w:rPr>
+        <w:t>4</w:t>
+      </w:r>
+      <w:r>
+        <w:fldChar w:fldCharType="end"/>
+      </w:r>
+      <w:r>
+        <w:t xml:space="preserve"> bez odlehlých dat příznaku </w:t>
       </w:r>
       <w:proofErr w:type="spellStart"/>
       <w:r>
-        <w:rPr>
-          <w:rFonts w:cs="Times New Roman"/>
-        </w:rPr>
         <w:t>mpg</w:t>
       </w:r>
       <w:proofErr w:type="spellEnd"/>
       <w:r>
-        <w:rPr>
-          <w:rFonts w:cs="Times New Roman"/>
-        </w:rPr>
+        <w:t>, aby</w:t>
+      </w:r>
+      <w:r>
+        <w:t xml:space="preserve"> </w:t>
+      </w:r>
+      <w:r>
+        <w:t xml:space="preserve">byli závislosti okem patrné. </w:t>
+      </w:r>
+      <w:r>
+        <w:t>Pro názornost odlehlých hodnot jsem v </w:t>
+      </w:r>
+      <w:r>
+        <w:fldChar w:fldCharType="begin"/>
+      </w:r>
+      <w:r>
+        <w:instrText xml:space="preserve"> REF _Ref433845999 \h </w:instrText>
+      </w:r>
+      <w:r>
+        <w:fldChar w:fldCharType="separate"/>
+      </w:r>
+      <w:r>
+        <w:t>Graf</w:t>
+      </w:r>
+      <w:r>
+        <w:t>u</w:t>
+      </w:r>
+      <w:r>
+        <w:t xml:space="preserve"> </w:t>
+      </w:r>
+      <w:r>
+        <w:rPr>
+          <w:noProof/>
+        </w:rPr>
+        <w:t>3</w:t>
+      </w:r>
+      <w:r>
+        <w:fldChar w:fldCharType="end"/>
+      </w:r>
+      <w:r>
+        <w:t xml:space="preserve"> a </w:t>
+      </w:r>
+      <w:r>
+        <w:fldChar w:fldCharType="begin"/>
+      </w:r>
+      <w:r>
+        <w:instrText xml:space="preserve"> REF _Ref433846007 \h </w:instrText>
+      </w:r>
+      <w:r>
+        <w:fldChar w:fldCharType="separate"/>
+      </w:r>
+      <w:r>
+        <w:t>Graf</w:t>
+      </w:r>
+      <w:r>
+        <w:t>u</w:t>
+      </w:r>
+      <w:r>
+        <w:t xml:space="preserve"> </w:t>
+      </w:r>
+      <w:r>
+        <w:rPr>
+          <w:noProof/>
+        </w:rPr>
+        <w:t>4</w:t>
+      </w:r>
+      <w:r>
+        <w:fldChar w:fldCharType="end"/>
+      </w:r>
+      <w:r>
+        <w:t xml:space="preserve"> </w:t>
+      </w:r>
+      <w:r>
+        <w:t xml:space="preserve">nechal odlehlé příznaky roku výroby (model </w:t>
+      </w:r>
+      <w:proofErr w:type="spellStart"/>
+      <w:r>
+        <w:t>year</w:t>
+      </w:r>
+      <w:proofErr w:type="spellEnd"/>
+      <w:r>
+        <w:t>) resp. velikosti motoru (</w:t>
+      </w:r>
+      <w:proofErr w:type="spellStart"/>
+      <w:r>
+        <w:t>displacement</w:t>
+      </w:r>
+      <w:proofErr w:type="spellEnd"/>
+      <w:r>
+        <w:t>). Bohužel pro názornost jsem uvedl jen několik zjednodušených grafů, jelikož jsem v této semestrální práci byl omezen počtem stran</w:t>
+      </w:r>
+      <w:r>
         <w:t>.</w:t>
-      </w:r>
-    </w:p>
-    <w:p>
-      <w:pPr>
-        <w:spacing w:after="160" w:line="259" w:lineRule="auto"/>
-        <w:rPr>
-          <w:rFonts w:cs="Times New Roman"/>
-        </w:rPr>
-      </w:pPr>
-    </w:p>
-    <w:p>
-      <w:pPr>
-        <w:spacing w:after="160" w:line="259" w:lineRule="auto"/>
-        <w:rPr>
-          <w:rFonts w:cs="Times New Roman"/>
-        </w:rPr>
-      </w:pPr>
-      <w:r>
-        <w:rPr>
-          <w:rFonts w:cs="Times New Roman"/>
-        </w:rPr>
-        <w:br w:type="page"/>
-      </w:r>
-    </w:p>
-    <w:p>
-      <w:pPr>
-        <w:autoSpaceDE w:val="0"/>
-        <w:autoSpaceDN w:val="0"/>
-        <w:adjustRightInd w:val="0"/>
-        <w:rPr>
-          <w:rFonts w:cs="Times New Roman"/>
-          <w:color w:val="000000"/>
-          <w:sz w:val="22"/>
-        </w:rPr>
-      </w:pPr>
-    </w:p>
-    <w:p>
-      <w:pPr>
-        <w:pStyle w:val="Nadpis1"/>
-        <w:rPr>
-          <w:rFonts w:cs="Times New Roman"/>
-        </w:rPr>
-      </w:pPr>
-      <w:r>
-        <w:rPr>
-          <w:rFonts w:cs="Times New Roman"/>
-        </w:rPr>
-        <w:t>Závěr</w:t>
-      </w:r>
-    </w:p>
-    <w:p>
-      <w:r>
-        <w:t>V této úloze jsm</w:t>
-      </w:r>
-      <w:r>
-        <w:t>e</w:t>
-      </w:r>
-      <w:r>
-        <w:t xml:space="preserve"> si potvrdili, že </w:t>
-      </w:r>
-      <w:r>
-        <w:t>v modelování při zanedbání</w:t>
-      </w:r>
-      <w:r>
-        <w:t xml:space="preserve"> některých vlastností systému</w:t>
-      </w:r>
-      <w:r>
-        <w:t>, můžeme získat zkreslené výsledky</w:t>
-      </w:r>
-      <w:r>
-        <w:t xml:space="preserve">. </w:t>
-      </w:r>
-      <w:r>
-        <w:t>Jako je například</w:t>
-      </w:r>
-      <w:r>
-        <w:t>, že se nádoba zcela nevyprázdnila.</w:t>
-      </w:r>
-      <w:r>
-        <w:t xml:space="preserve"> </w:t>
-      </w:r>
-      <w:r>
-        <w:t>Model zadaný v úloze je zcela funkční a bylo si na něm možné ověřit i základní fyzikální principy.</w:t>
-      </w:r>
-    </w:p>
-    <w:p>
-      <w:r>
-        <w:t xml:space="preserve">Řešení bonusové úlohy mi bohužel nevycházelo dle předpokládaných </w:t>
-      </w:r>
-      <w:r>
-        <w:t>výsledků, a proto</w:t>
-      </w:r>
-      <w:r>
-        <w:t xml:space="preserve"> ho</w:t>
-      </w:r>
-      <w:r>
-        <w:t xml:space="preserve"> zde neuvádím</w:t>
-      </w:r>
-      <w:r>
-        <w:t>.</w:t>
-      </w:r>
-      <w:r>
-        <w:t xml:space="preserve"> </w:t>
       </w:r>
     </w:p>
     <w:sectPr>
-      <w:headerReference w:type="default" r:id="rId11"/>
+      <w:headerReference w:type="default" r:id="rId13"/>
       <w:pgSz w:w="11906" w:h="16838"/>
       <w:pgMar w:top="1417" w:right="1417" w:bottom="1417" w:left="1417" w:header="708" w:footer="708" w:gutter="0"/>
       <w:cols w:space="708"/>
@@ -4214,7 +5051,7 @@
 </file>
 
 <file path=customXml/itemProps1.xml><?xml version="1.0" encoding="utf-8"?>
-<ds:datastoreItem xmlns:ds="http://schemas.openxmlformats.org/officeDocument/2006/customXml" ds:itemID="{E173BADD-E22C-49A3-ADD6-E99908CA70F8}">
+<ds:datastoreItem xmlns:ds="http://schemas.openxmlformats.org/officeDocument/2006/customXml" ds:itemID="{D86B5101-476B-438F-A538-86D0F1FDAB56}">
   <ds:schemaRefs>
     <ds:schemaRef ds:uri="http://schemas.openxmlformats.org/officeDocument/2006/bibliography"/>
   </ds:schemaRefs>

</xml_diff>